<commit_message>
Translator morse to text and buttons
</commit_message>
<xml_diff>
--- a/Documents/RequirementsSpecification.docx
+++ b/Documents/RequirementsSpecification.docx
@@ -70,7 +70,6 @@
                         </w:sdtPr>
                         <w:sdtEndPr/>
                         <w:sdtContent>
-                          <w:proofErr w:type="spellStart"/>
                           <w:r>
                             <w:rPr>
                               <w:color w:val="4F81BD" w:themeColor="accent1"/>
@@ -79,7 +78,6 @@
                             </w:rPr>
                             <w:t>MorseApp</w:t>
                           </w:r>
-                          <w:proofErr w:type="spellEnd"/>
                         </w:sdtContent>
                       </w:sdt>
                     </w:p>
@@ -172,7 +170,7 @@
               <w:noProof/>
             </w:rPr>
             <w:pict>
-              <v:rect id="Rechteck 132" o:spid="_x0000_s1041" style="position:absolute;margin-left:-17.6pt;margin-top:0;width:46.8pt;height:77.75pt;z-index:251659264;visibility:visible;mso-wrap-style:square;mso-width-percent:76;mso-height-percent:98;mso-top-percent:23;mso-wrap-distance-left:9pt;mso-wrap-distance-top:0;mso-wrap-distance-right:9pt;mso-wrap-distance-bottom:0;mso-position-horizontal:right;mso-position-horizontal-relative:margin;mso-position-vertical-relative:page;mso-width-percent:76;mso-height-percent:98;mso-top-percent:23;mso-width-relative:page;mso-height-relative:page;v-text-anchor:bottom" o:gfxdata="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" fillcolor="#4f81bd [3204]" stroked="f" strokeweight="2pt">
+              <v:rect id="Rechteck 132" o:spid="_x0000_s1041" style="position:absolute;margin-left:-22pt;margin-top:0;width:46.8pt;height:77.75pt;z-index:251659264;visibility:visible;mso-wrap-style:square;mso-width-percent:76;mso-height-percent:98;mso-top-percent:23;mso-wrap-distance-left:9pt;mso-wrap-distance-top:0;mso-wrap-distance-right:9pt;mso-wrap-distance-bottom:0;mso-position-horizontal:right;mso-position-horizontal-relative:margin;mso-position-vertical-relative:page;mso-width-percent:76;mso-height-percent:98;mso-top-percent:23;mso-width-relative:page;mso-height-relative:page;v-text-anchor:bottom" o:gfxdata="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" fillcolor="#4f81bd [3204]" stroked="f" strokeweight="2pt">
                 <v:path arrowok="t"/>
                 <o:lock v:ext="edit" aspectratio="t"/>
                 <v:textbox inset="3.6pt,,3.6pt">
@@ -296,43 +294,7 @@
           <w:szCs w:val="25"/>
           <w:lang w:val="de-DE"/>
         </w:rPr>
-        <w:t>Das Dokument dient als Beschreibung für das Projekt „</w:t>
-      </w:r>
-      <w:proofErr w:type="spellStart"/>
-      <w:r>
-        <w:rPr>
-          <w:sz w:val="25"/>
-          <w:szCs w:val="25"/>
-          <w:lang w:val="de-DE"/>
-        </w:rPr>
-        <w:t>MorseApp</w:t>
-      </w:r>
-      <w:proofErr w:type="spellEnd"/>
-      <w:r>
-        <w:rPr>
-          <w:sz w:val="25"/>
-          <w:szCs w:val="25"/>
-          <w:lang w:val="de-DE"/>
-        </w:rPr>
-        <w:t xml:space="preserve">“ und legt dessen Spezifikationen fest. </w:t>
-      </w:r>
-      <w:proofErr w:type="spellStart"/>
-      <w:r>
-        <w:rPr>
-          <w:sz w:val="25"/>
-          <w:szCs w:val="25"/>
-          <w:lang w:val="de-DE"/>
-        </w:rPr>
-        <w:t>Desweiteren</w:t>
-      </w:r>
-      <w:proofErr w:type="spellEnd"/>
-      <w:r>
-        <w:rPr>
-          <w:sz w:val="25"/>
-          <w:szCs w:val="25"/>
-          <w:lang w:val="de-DE"/>
-        </w:rPr>
-        <w:t xml:space="preserve"> beschreibt dieses Dokument wie diese Anforderungen umgesetzt werden. </w:t>
+        <w:t xml:space="preserve">Das Dokument dient als Beschreibung für das Projekt „MorseApp“ und legt dessen Spezifikationen fest. Desweiteren beschreibt dieses Dokument wie diese Anforderungen umgesetzt werden. </w:t>
       </w:r>
       <w:r>
         <w:rPr>
@@ -436,25 +398,7 @@
           <w:szCs w:val="25"/>
           <w:lang w:val="de-DE"/>
         </w:rPr>
-        <w:t>Produkt: Bezeichnet das Projekt „</w:t>
-      </w:r>
-      <w:proofErr w:type="spellStart"/>
-      <w:r>
-        <w:rPr>
-          <w:sz w:val="25"/>
-          <w:szCs w:val="25"/>
-          <w:lang w:val="de-DE"/>
-        </w:rPr>
-        <w:t>MorseApp</w:t>
-      </w:r>
-      <w:proofErr w:type="spellEnd"/>
-      <w:r>
-        <w:rPr>
-          <w:sz w:val="25"/>
-          <w:szCs w:val="25"/>
-          <w:lang w:val="de-DE"/>
-        </w:rPr>
-        <w:t>“</w:t>
+        <w:t>Produkt: Bezeichnet das Projekt „MorseApp“</w:t>
       </w:r>
     </w:p>
     <w:p>
@@ -722,7 +666,6 @@
               <w:rFonts w:ascii="Times New Roman" w:hAnsi="Times New Roman" w:cs="Times New Roman"/>
             </w:rPr>
           </w:pPr>
-          <w:proofErr w:type="gramStart"/>
           <w:r>
             <w:rPr>
               <w:rFonts w:ascii="Times New Roman" w:hAnsi="Times New Roman" w:cs="Times New Roman"/>
@@ -730,7 +673,6 @@
             </w:rPr>
             <w:t>1.5)Inhalt</w:t>
           </w:r>
-          <w:proofErr w:type="gramEnd"/>
         </w:p>
         <w:p>
           <w:pPr>
@@ -3652,23 +3594,13 @@
           <w:lang w:val="de-DE"/>
         </w:rPr>
       </w:pPr>
-      <w:proofErr w:type="spellStart"/>
-      <w:r>
-        <w:rPr>
-          <w:sz w:val="25"/>
-          <w:szCs w:val="25"/>
-          <w:lang w:val="de-DE"/>
-        </w:rPr>
-        <w:t>MorseApp</w:t>
-      </w:r>
-      <w:proofErr w:type="spellEnd"/>
-      <w:r>
-        <w:rPr>
-          <w:sz w:val="25"/>
-          <w:szCs w:val="25"/>
-          <w:lang w:val="de-DE"/>
-        </w:rPr>
-        <w:t xml:space="preserve"> ist eine Anwendung im Bereich Mobile Communications/Mobile Services. Das Produkt baut dabei auf ein mobiles Betriebssystem, in diesem Falle Googles Android.</w:t>
+      <w:r>
+        <w:rPr>
+          <w:sz w:val="25"/>
+          <w:szCs w:val="25"/>
+          <w:lang w:val="de-DE"/>
+        </w:rPr>
+        <w:t>MorseApp ist eine Anwendung im Bereich Mobile Communications/Mobile Services. Das Produkt baut dabei auf ein mobiles Betriebssystem, in diesem Falle Googles Android.</w:t>
       </w:r>
     </w:p>
     <w:p>
@@ -4469,25 +4401,7 @@
           <w:szCs w:val="25"/>
           <w:lang w:val="de-DE"/>
         </w:rPr>
-        <w:t xml:space="preserve"> Man braucht keine, bis geringe Vorkenntnisse </w:t>
-      </w:r>
-      <w:proofErr w:type="spellStart"/>
-      <w:r>
-        <w:rPr>
-          <w:sz w:val="25"/>
-          <w:szCs w:val="25"/>
-          <w:lang w:val="de-DE"/>
-        </w:rPr>
-        <w:t>im</w:t>
-      </w:r>
-      <w:proofErr w:type="spellEnd"/>
-      <w:r>
-        <w:rPr>
-          <w:sz w:val="25"/>
-          <w:szCs w:val="25"/>
-          <w:lang w:val="de-DE"/>
-        </w:rPr>
-        <w:t xml:space="preserve"> Bezug auf Morsecode.</w:t>
+        <w:t xml:space="preserve"> Man braucht keine, bis geringe Vorkenntnisse im Bezug auf Morsecode.</w:t>
       </w:r>
       <w:r>
         <w:rPr>
@@ -4758,35 +4672,7 @@
           <w:szCs w:val="25"/>
           <w:lang w:val="de-DE"/>
         </w:rPr>
-        <w:t xml:space="preserve">Der User soll die Möglichkeit haben unkompliziert die wichtigsten </w:t>
-      </w:r>
-      <w:proofErr w:type="gramStart"/>
-      <w:r>
-        <w:rPr>
-          <w:sz w:val="25"/>
-          <w:szCs w:val="25"/>
-          <w:lang w:val="de-DE"/>
-        </w:rPr>
-        <w:t>Signale(</w:t>
-      </w:r>
-      <w:proofErr w:type="spellStart"/>
-      <w:proofErr w:type="gramEnd"/>
-      <w:r>
-        <w:rPr>
-          <w:sz w:val="25"/>
-          <w:szCs w:val="25"/>
-          <w:lang w:val="de-DE"/>
-        </w:rPr>
-        <w:t>z.B</w:t>
-      </w:r>
-      <w:proofErr w:type="spellEnd"/>
-      <w:r>
-        <w:rPr>
-          <w:sz w:val="25"/>
-          <w:szCs w:val="25"/>
-          <w:lang w:val="de-DE"/>
-        </w:rPr>
-        <w:t xml:space="preserve"> SOS) absenden zu können. Dabei sollte vor allem gewährleistet sein, dass diese Buttonübersicht auch bei Bewegungseinschränkung genutzt werden kann. Designmäßig soll dies einen eigene Seite der App werden.</w:t>
+        <w:t>Der User soll die Möglichkeit haben unkompliziert die wichtigsten Signale(z.B SOS) absenden zu können. Dabei sollte vor allem gewährleistet sein, dass diese Buttonübersicht auch bei Bewegungseinschränkung genutzt werden kann. Designmäßig soll dies einen eigene Seite der App werden.</w:t>
       </w:r>
     </w:p>
     <w:p>
@@ -4835,25 +4721,7 @@
           <w:szCs w:val="25"/>
           <w:lang w:val="de-DE"/>
         </w:rPr>
-        <w:t xml:space="preserve">Im Allgemeinen gilt, dass alle Ausgabemethoden zeitgenau </w:t>
-      </w:r>
-      <w:proofErr w:type="spellStart"/>
-      <w:r>
-        <w:rPr>
-          <w:sz w:val="25"/>
-          <w:szCs w:val="25"/>
-          <w:lang w:val="de-DE"/>
-        </w:rPr>
-        <w:t>asugegeben</w:t>
-      </w:r>
-      <w:proofErr w:type="spellEnd"/>
-      <w:r>
-        <w:rPr>
-          <w:sz w:val="25"/>
-          <w:szCs w:val="25"/>
-          <w:lang w:val="de-DE"/>
-        </w:rPr>
-        <w:t xml:space="preserve"> werden müssen.</w:t>
+        <w:t>Im Allgemeinen gilt, dass alle Ausgabemethoden zeitgenau asugegeben werden müssen.</w:t>
       </w:r>
     </w:p>
     <w:p>
@@ -5139,41 +5007,13 @@
           <w:lang w:val="de-DE"/>
         </w:rPr>
       </w:pPr>
-      <w:proofErr w:type="spellStart"/>
-      <w:r>
-        <w:rPr>
-          <w:sz w:val="25"/>
-          <w:szCs w:val="25"/>
-          <w:lang w:val="de-DE"/>
-        </w:rPr>
-        <w:t>Requirements</w:t>
-      </w:r>
-      <w:proofErr w:type="spellEnd"/>
-      <w:r>
-        <w:rPr>
-          <w:sz w:val="25"/>
-          <w:szCs w:val="25"/>
-          <w:lang w:val="de-DE"/>
-        </w:rPr>
-        <w:t xml:space="preserve"> </w:t>
-      </w:r>
-      <w:proofErr w:type="spellStart"/>
-      <w:r>
-        <w:rPr>
-          <w:sz w:val="25"/>
-          <w:szCs w:val="25"/>
-          <w:lang w:val="de-DE"/>
-        </w:rPr>
-        <w:t>Specification</w:t>
-      </w:r>
-      <w:proofErr w:type="spellEnd"/>
-      <w:r>
-        <w:rPr>
-          <w:sz w:val="25"/>
-          <w:szCs w:val="25"/>
-          <w:lang w:val="de-DE"/>
-        </w:rPr>
-        <w:t xml:space="preserve"> (Pflichtenheft)</w:t>
+      <w:r>
+        <w:rPr>
+          <w:sz w:val="25"/>
+          <w:szCs w:val="25"/>
+          <w:lang w:val="de-DE"/>
+        </w:rPr>
+        <w:t>Requirements Specification (Pflichtenheft)</w:t>
       </w:r>
     </w:p>
     <w:p>
@@ -5211,7 +5051,6 @@
           <w:lang w:val="de-DE"/>
         </w:rPr>
       </w:pPr>
-      <w:proofErr w:type="spellStart"/>
       <w:r>
         <w:rPr>
           <w:sz w:val="25"/>
@@ -5220,7 +5059,6 @@
         </w:rPr>
         <w:t>Zeitaufzeichung</w:t>
       </w:r>
-      <w:proofErr w:type="spellEnd"/>
     </w:p>
     <w:p>
       <w:pPr>
@@ -5279,7 +5117,6 @@
           <w:lang w:val="de-DE"/>
         </w:rPr>
       </w:pPr>
-      <w:proofErr w:type="spellStart"/>
       <w:r>
         <w:rPr>
           <w:sz w:val="25"/>
@@ -5288,7 +5125,6 @@
         </w:rPr>
         <w:t>Xxxxxxxxxx</w:t>
       </w:r>
-      <w:proofErr w:type="spellEnd"/>
     </w:p>
     <w:p>
       <w:pPr>
@@ -5504,6 +5340,7 @@
     </w:p>
     <w:p>
       <w:pPr>
+        <w:pStyle w:val="berschrift3"/>
         <w:rPr>
           <w:lang w:val="de-DE"/>
         </w:rPr>
@@ -5650,32 +5487,34 @@
           <w:lang w:val="de-DE"/>
         </w:rPr>
       </w:pPr>
-    </w:p>
-    <w:p>
-      <w:pPr>
-        <w:rPr>
-          <w:lang w:val="de-DE"/>
-        </w:rPr>
-      </w:pPr>
-    </w:p>
-    <w:p>
-      <w:pPr>
-        <w:rPr>
-          <w:lang w:val="de-DE"/>
-        </w:rPr>
-      </w:pPr>
-    </w:p>
-    <w:p>
-      <w:pPr>
-        <w:rPr>
-          <w:lang w:val="de-DE"/>
-        </w:rPr>
-      </w:pPr>
-      <w:r>
-        <w:rPr>
-          <w:lang w:val="de-DE"/>
-        </w:rPr>
-        <w:lastRenderedPageBreak/>
+      <w:bookmarkStart w:id="19" w:name="_GoBack"/>
+      <w:bookmarkEnd w:id="19"/>
+    </w:p>
+    <w:p>
+      <w:pPr>
+        <w:rPr>
+          <w:lang w:val="de-DE"/>
+        </w:rPr>
+      </w:pPr>
+    </w:p>
+    <w:p>
+      <w:pPr>
+        <w:rPr>
+          <w:lang w:val="de-DE"/>
+        </w:rPr>
+      </w:pPr>
+    </w:p>
+    <w:p>
+      <w:pPr>
+        <w:pStyle w:val="berschrift3"/>
+        <w:rPr>
+          <w:lang w:val="de-DE"/>
+        </w:rPr>
+      </w:pPr>
+      <w:r>
+        <w:rPr>
+          <w:lang w:val="de-DE"/>
+        </w:rPr>
         <w:t>3.4.2 Übersetzen von Morsecode in Text</w:t>
       </w:r>
     </w:p>
@@ -5799,6 +5638,7 @@
     </w:p>
     <w:p>
       <w:pPr>
+        <w:pStyle w:val="berschrift3"/>
         <w:rPr>
           <w:lang w:val="de-DE"/>
         </w:rPr>
@@ -5898,6 +5738,7 @@
     </w:p>
     <w:p>
       <w:pPr>
+        <w:pStyle w:val="berschrift3"/>
         <w:rPr>
           <w:lang w:val="de-DE"/>
         </w:rPr>
@@ -6059,14 +5900,13 @@
           <w:lang w:val="de-DE"/>
         </w:rPr>
       </w:pPr>
-      <w:bookmarkStart w:id="19" w:name="_Toc483574543"/>
+      <w:bookmarkStart w:id="20" w:name="_Toc483574543"/>
       <w:r>
         <w:rPr>
           <w:rFonts w:ascii="Times New Roman" w:hAnsi="Times New Roman" w:cs="Times New Roman"/>
           <w:i w:val="0"/>
           <w:lang w:val="de-DE"/>
         </w:rPr>
-        <w:lastRenderedPageBreak/>
         <w:t xml:space="preserve">3.5 </w:t>
       </w:r>
       <w:r>
@@ -6077,7 +5917,7 @@
         </w:rPr>
         <w:t>Externe Schnittstellen des Produkts</w:t>
       </w:r>
-      <w:bookmarkEnd w:id="19"/>
+      <w:bookmarkEnd w:id="20"/>
       <w:r>
         <w:rPr>
           <w:rFonts w:ascii="Times New Roman" w:hAnsi="Times New Roman" w:cs="Times New Roman"/>
@@ -6086,8 +5926,6 @@
         </w:rPr>
         <w:t>xxxxxxxxxxxxxx</w:t>
       </w:r>
-      <w:bookmarkStart w:id="20" w:name="_GoBack"/>
-      <w:bookmarkEnd w:id="20"/>
     </w:p>
     <w:p>
       <w:pPr>
@@ -6363,25 +6201,7 @@
           <w:b w:val="0"/>
           <w:lang w:val="de-DE"/>
         </w:rPr>
-        <w:t>Geschwindigkeitsmerkmale (</w:t>
-      </w:r>
-      <w:proofErr w:type="spellStart"/>
-      <w:r>
-        <w:rPr>
-          <w:rFonts w:ascii="Times New Roman" w:hAnsi="Times New Roman" w:cs="Times New Roman"/>
-          <w:b w:val="0"/>
-          <w:lang w:val="de-DE"/>
-        </w:rPr>
-        <w:t>performance</w:t>
-      </w:r>
-      <w:proofErr w:type="spellEnd"/>
-      <w:r>
-        <w:rPr>
-          <w:rFonts w:ascii="Times New Roman" w:hAnsi="Times New Roman" w:cs="Times New Roman"/>
-          <w:b w:val="0"/>
-          <w:lang w:val="de-DE"/>
-        </w:rPr>
-        <w:t>)</w:t>
+        <w:t>Geschwindigkeitsmerkmale (performance)</w:t>
       </w:r>
       <w:bookmarkEnd w:id="24"/>
     </w:p>
@@ -6477,25 +6297,7 @@
           <w:b w:val="0"/>
           <w:lang w:val="de-DE"/>
         </w:rPr>
-        <w:t>Ressourcenmerkmale (</w:t>
-      </w:r>
-      <w:proofErr w:type="spellStart"/>
-      <w:r>
-        <w:rPr>
-          <w:rFonts w:ascii="Times New Roman" w:hAnsi="Times New Roman" w:cs="Times New Roman"/>
-          <w:b w:val="0"/>
-          <w:lang w:val="de-DE"/>
-        </w:rPr>
-        <w:t>resources</w:t>
-      </w:r>
-      <w:proofErr w:type="spellEnd"/>
-      <w:r>
-        <w:rPr>
-          <w:rFonts w:ascii="Times New Roman" w:hAnsi="Times New Roman" w:cs="Times New Roman"/>
-          <w:b w:val="0"/>
-          <w:lang w:val="de-DE"/>
-        </w:rPr>
-        <w:t>)</w:t>
+        <w:t>Ressourcenmerkmale (resources)</w:t>
       </w:r>
       <w:bookmarkEnd w:id="25"/>
     </w:p>
@@ -6642,25 +6444,7 @@
           <w:b w:val="0"/>
           <w:lang w:val="de-DE"/>
         </w:rPr>
-        <w:t>Schutzmerkmale (</w:t>
-      </w:r>
-      <w:proofErr w:type="spellStart"/>
-      <w:r>
-        <w:rPr>
-          <w:rFonts w:ascii="Times New Roman" w:hAnsi="Times New Roman" w:cs="Times New Roman"/>
-          <w:b w:val="0"/>
-          <w:lang w:val="de-DE"/>
-        </w:rPr>
-        <w:t>security</w:t>
-      </w:r>
-      <w:proofErr w:type="spellEnd"/>
-      <w:r>
-        <w:rPr>
-          <w:rFonts w:ascii="Times New Roman" w:hAnsi="Times New Roman" w:cs="Times New Roman"/>
-          <w:b w:val="0"/>
-          <w:lang w:val="de-DE"/>
-        </w:rPr>
-        <w:t>)</w:t>
+        <w:t>Schutzmerkmale (security)</w:t>
       </w:r>
       <w:bookmarkEnd w:id="26"/>
     </w:p>
@@ -6702,27 +6486,170 @@
           <w:b w:val="0"/>
           <w:lang w:val="de-DE"/>
         </w:rPr>
-        <w:t>Sicherheitsmerkmale (</w:t>
-      </w:r>
-      <w:proofErr w:type="spellStart"/>
-      <w:r>
+        <w:t>Sicherheitsmerkmale (safety)</w:t>
+      </w:r>
+      <w:bookmarkEnd w:id="27"/>
+    </w:p>
+    <w:p>
+      <w:pPr>
+        <w:jc w:val="both"/>
+        <w:rPr>
+          <w:lang w:val="de-DE"/>
+        </w:rPr>
+      </w:pPr>
+      <w:r>
+        <w:rPr>
+          <w:lang w:val="de-DE"/>
+        </w:rPr>
+        <w:t>Unter den Sicherheitsmerkmalen versteht man jene Merkmale, welche die Schadensmöglichkeit nach einem Software- oder Systemausfall begrenzen. Diese Überlegungen können hilfreich sein, kritische Softwareteile zu identifizieren.</w:t>
+      </w:r>
+    </w:p>
+    <w:p>
+      <w:pPr>
+        <w:pStyle w:val="berschrift3"/>
         <w:rPr>
           <w:rFonts w:ascii="Times New Roman" w:hAnsi="Times New Roman" w:cs="Times New Roman"/>
           <w:b w:val="0"/>
-          <w:lang w:val="de-DE"/>
-        </w:rPr>
-        <w:t>safety</w:t>
-      </w:r>
-      <w:proofErr w:type="spellEnd"/>
+        </w:rPr>
+      </w:pPr>
+      <w:bookmarkStart w:id="28" w:name="_Toc483574551"/>
       <w:r>
         <w:rPr>
           <w:rFonts w:ascii="Times New Roman" w:hAnsi="Times New Roman" w:cs="Times New Roman"/>
           <w:b w:val="0"/>
+        </w:rPr>
+        <w:t xml:space="preserve">3.6.5 </w:t>
+      </w:r>
+      <w:r>
+        <w:rPr>
+          <w:rFonts w:ascii="Times New Roman" w:hAnsi="Times New Roman" w:cs="Times New Roman"/>
+          <w:b w:val="0"/>
+        </w:rPr>
+        <w:t>Portabilitätsmerkmale (portability)</w:t>
+      </w:r>
+      <w:bookmarkEnd w:id="28"/>
+    </w:p>
+    <w:p>
+      <w:pPr>
+        <w:pStyle w:val="berschrift3"/>
+        <w:rPr>
+          <w:rFonts w:ascii="Times New Roman" w:hAnsi="Times New Roman" w:cs="Times New Roman"/>
+          <w:b w:val="0"/>
+          <w:lang w:val="de-DE"/>
+        </w:rPr>
+      </w:pPr>
+      <w:bookmarkStart w:id="29" w:name="_Toc483574552"/>
+      <w:r>
+        <w:rPr>
+          <w:rFonts w:ascii="Times New Roman" w:hAnsi="Times New Roman" w:cs="Times New Roman"/>
+          <w:b w:val="0"/>
+          <w:lang w:val="de-DE"/>
+        </w:rPr>
+        <w:t xml:space="preserve">3.6.6 </w:t>
+      </w:r>
+      <w:r>
+        <w:rPr>
+          <w:rFonts w:ascii="Times New Roman" w:hAnsi="Times New Roman" w:cs="Times New Roman"/>
+          <w:b w:val="0"/>
+          <w:lang w:val="de-DE"/>
+        </w:rPr>
+        <w:t>Zuverlässigkeit (reliability)</w:t>
+      </w:r>
+      <w:bookmarkEnd w:id="29"/>
+    </w:p>
+    <w:p>
+      <w:pPr>
+        <w:rPr>
+          <w:lang w:val="de-DE"/>
+        </w:rPr>
+      </w:pPr>
+      <w:r>
+        <w:rPr>
+          <w:lang w:val="de-DE"/>
+        </w:rPr>
+        <w:t>Maßzahlen z. B. Ausfallszeiten in Minuten / Jahr und MTBF (</w:t>
+      </w:r>
+      <w:r>
+        <w:rPr>
+          <w:lang w:val="de-DE"/>
+        </w:rPr>
+        <w:t>Mean Time Between Failure</w:t>
+      </w:r>
+      <w:r>
+        <w:rPr>
           <w:lang w:val="de-DE"/>
         </w:rPr>
         <w:t>)</w:t>
       </w:r>
-      <w:bookmarkEnd w:id="27"/>
+    </w:p>
+    <w:p>
+      <w:pPr>
+        <w:pStyle w:val="berschrift3"/>
+        <w:rPr>
+          <w:rFonts w:ascii="Times New Roman" w:hAnsi="Times New Roman" w:cs="Times New Roman"/>
+          <w:b w:val="0"/>
+          <w:lang w:val="de-DE"/>
+        </w:rPr>
+      </w:pPr>
+      <w:bookmarkStart w:id="30" w:name="_Toc483574553"/>
+      <w:r>
+        <w:rPr>
+          <w:rFonts w:ascii="Times New Roman" w:hAnsi="Times New Roman" w:cs="Times New Roman"/>
+          <w:b w:val="0"/>
+          <w:lang w:val="de-DE"/>
+        </w:rPr>
+        <w:t xml:space="preserve">3.6.7 </w:t>
+      </w:r>
+      <w:r>
+        <w:rPr>
+          <w:rFonts w:ascii="Times New Roman" w:hAnsi="Times New Roman" w:cs="Times New Roman"/>
+          <w:b w:val="0"/>
+          <w:lang w:val="de-DE"/>
+        </w:rPr>
+        <w:t>Wartungsmerkmale (maintenance)</w:t>
+      </w:r>
+      <w:bookmarkEnd w:id="30"/>
+    </w:p>
+    <w:p>
+      <w:pPr>
+        <w:rPr>
+          <w:lang w:val="de-DE"/>
+        </w:rPr>
+      </w:pPr>
+      <w:r>
+        <w:rPr>
+          <w:lang w:val="de-DE"/>
+        </w:rPr>
+        <w:t>Angaben zur Wartungsfreundlichkeit, welche Tools können verwendet werden?</w:t>
+      </w:r>
+    </w:p>
+    <w:p>
+      <w:pPr>
+        <w:pStyle w:val="berschrift3"/>
+        <w:rPr>
+          <w:rFonts w:ascii="Times New Roman" w:hAnsi="Times New Roman" w:cs="Times New Roman"/>
+          <w:b w:val="0"/>
+          <w:lang w:val="de-DE"/>
+        </w:rPr>
+      </w:pPr>
+      <w:bookmarkStart w:id="31" w:name="_Toc483574554"/>
+      <w:r>
+        <w:rPr>
+          <w:rFonts w:ascii="Times New Roman" w:hAnsi="Times New Roman" w:cs="Times New Roman"/>
+          <w:b w:val="0"/>
+          <w:lang w:val="de-DE"/>
+        </w:rPr>
+        <w:t xml:space="preserve">3.6.8 </w:t>
+      </w:r>
+      <w:r>
+        <w:rPr>
+          <w:rFonts w:ascii="Times New Roman" w:hAnsi="Times New Roman" w:cs="Times New Roman"/>
+          <w:b w:val="0"/>
+          <w:lang w:val="de-DE"/>
+        </w:rPr>
+        <w:t>Wiederverwendbarkeitsmerkmale (reuse)</w:t>
+      </w:r>
+      <w:bookmarkEnd w:id="31"/>
     </w:p>
     <w:p>
       <w:pPr>
@@ -6735,7 +6662,7 @@
         <w:rPr>
           <w:lang w:val="de-DE"/>
         </w:rPr>
-        <w:t>Unter den Sicherheitsmerkmalen versteht man jene Merkmale, welche die Schadensmöglichkeit nach einem Software- oder Systemausfall begrenzen. Diese Überlegungen können hilfreich sein, kritische Softwareteile zu identifizieren.</w:t>
+        <w:t>Ist eine spätere Wiederverwendung von Produktteilen gewünscht, werden die Anforderungen daran festgelegt.</w:t>
       </w:r>
     </w:p>
     <w:p>
@@ -6744,289 +6671,25 @@
         <w:rPr>
           <w:rFonts w:ascii="Times New Roman" w:hAnsi="Times New Roman" w:cs="Times New Roman"/>
           <w:b w:val="0"/>
-        </w:rPr>
-      </w:pPr>
-      <w:bookmarkStart w:id="28" w:name="_Toc483574551"/>
+          <w:lang w:val="de-DE"/>
+        </w:rPr>
+      </w:pPr>
+      <w:bookmarkStart w:id="32" w:name="_Toc483574555"/>
       <w:r>
         <w:rPr>
           <w:rFonts w:ascii="Times New Roman" w:hAnsi="Times New Roman" w:cs="Times New Roman"/>
           <w:b w:val="0"/>
-        </w:rPr>
-        <w:t xml:space="preserve">3.6.5 </w:t>
-      </w:r>
-      <w:proofErr w:type="spellStart"/>
+          <w:lang w:val="de-DE"/>
+        </w:rPr>
+        <w:t xml:space="preserve">3.6.9 </w:t>
+      </w:r>
       <w:r>
         <w:rPr>
           <w:rFonts w:ascii="Times New Roman" w:hAnsi="Times New Roman" w:cs="Times New Roman"/>
           <w:b w:val="0"/>
-        </w:rPr>
-        <w:t>Portabilitätsmerkmale</w:t>
-      </w:r>
-      <w:proofErr w:type="spellEnd"/>
-      <w:r>
-        <w:rPr>
-          <w:rFonts w:ascii="Times New Roman" w:hAnsi="Times New Roman" w:cs="Times New Roman"/>
-          <w:b w:val="0"/>
-        </w:rPr>
-        <w:t xml:space="preserve"> (portability)</w:t>
-      </w:r>
-      <w:bookmarkEnd w:id="28"/>
-    </w:p>
-    <w:p>
-      <w:pPr>
-        <w:pStyle w:val="berschrift3"/>
-        <w:rPr>
-          <w:rFonts w:ascii="Times New Roman" w:hAnsi="Times New Roman" w:cs="Times New Roman"/>
-          <w:b w:val="0"/>
-          <w:lang w:val="de-DE"/>
-        </w:rPr>
-      </w:pPr>
-      <w:bookmarkStart w:id="29" w:name="_Toc483574552"/>
-      <w:r>
-        <w:rPr>
-          <w:rFonts w:ascii="Times New Roman" w:hAnsi="Times New Roman" w:cs="Times New Roman"/>
-          <w:b w:val="0"/>
-          <w:lang w:val="de-DE"/>
-        </w:rPr>
-        <w:t xml:space="preserve">3.6.6 </w:t>
-      </w:r>
-      <w:r>
-        <w:rPr>
-          <w:rFonts w:ascii="Times New Roman" w:hAnsi="Times New Roman" w:cs="Times New Roman"/>
-          <w:b w:val="0"/>
-          <w:lang w:val="de-DE"/>
-        </w:rPr>
-        <w:t>Zuverlässigkeit (</w:t>
-      </w:r>
-      <w:proofErr w:type="spellStart"/>
-      <w:r>
-        <w:rPr>
-          <w:rFonts w:ascii="Times New Roman" w:hAnsi="Times New Roman" w:cs="Times New Roman"/>
-          <w:b w:val="0"/>
-          <w:lang w:val="de-DE"/>
-        </w:rPr>
-        <w:t>reliability</w:t>
-      </w:r>
-      <w:proofErr w:type="spellEnd"/>
-      <w:r>
-        <w:rPr>
-          <w:rFonts w:ascii="Times New Roman" w:hAnsi="Times New Roman" w:cs="Times New Roman"/>
-          <w:b w:val="0"/>
-          <w:lang w:val="de-DE"/>
-        </w:rPr>
-        <w:t>)</w:t>
-      </w:r>
-      <w:bookmarkEnd w:id="29"/>
-    </w:p>
-    <w:p>
-      <w:pPr>
-        <w:rPr>
-          <w:lang w:val="de-DE"/>
-        </w:rPr>
-      </w:pPr>
-      <w:r>
-        <w:rPr>
-          <w:lang w:val="de-DE"/>
-        </w:rPr>
-        <w:t>Maßzahlen z. B. Ausfallszeiten in Minuten / Jahr und MTBF (</w:t>
-      </w:r>
-      <w:r>
-        <w:rPr>
-          <w:lang w:val="de-DE"/>
-        </w:rPr>
-        <w:t xml:space="preserve">Mean Time </w:t>
-      </w:r>
-      <w:proofErr w:type="spellStart"/>
-      <w:r>
-        <w:rPr>
-          <w:lang w:val="de-DE"/>
-        </w:rPr>
-        <w:t>Between</w:t>
-      </w:r>
-      <w:proofErr w:type="spellEnd"/>
-      <w:r>
-        <w:rPr>
-          <w:lang w:val="de-DE"/>
-        </w:rPr>
-        <w:t xml:space="preserve"> </w:t>
-      </w:r>
-      <w:proofErr w:type="spellStart"/>
-      <w:r>
-        <w:rPr>
-          <w:lang w:val="de-DE"/>
-        </w:rPr>
-        <w:t>Failure</w:t>
-      </w:r>
-      <w:proofErr w:type="spellEnd"/>
-      <w:r>
-        <w:rPr>
-          <w:lang w:val="de-DE"/>
-        </w:rPr>
-        <w:t>)</w:t>
-      </w:r>
-    </w:p>
-    <w:p>
-      <w:pPr>
-        <w:pStyle w:val="berschrift3"/>
-        <w:rPr>
-          <w:rFonts w:ascii="Times New Roman" w:hAnsi="Times New Roman" w:cs="Times New Roman"/>
-          <w:b w:val="0"/>
-          <w:lang w:val="de-DE"/>
-        </w:rPr>
-      </w:pPr>
-      <w:bookmarkStart w:id="30" w:name="_Toc483574553"/>
-      <w:r>
-        <w:rPr>
-          <w:rFonts w:ascii="Times New Roman" w:hAnsi="Times New Roman" w:cs="Times New Roman"/>
-          <w:b w:val="0"/>
-          <w:lang w:val="de-DE"/>
-        </w:rPr>
-        <w:t xml:space="preserve">3.6.7 </w:t>
-      </w:r>
-      <w:r>
-        <w:rPr>
-          <w:rFonts w:ascii="Times New Roman" w:hAnsi="Times New Roman" w:cs="Times New Roman"/>
-          <w:b w:val="0"/>
-          <w:lang w:val="de-DE"/>
-        </w:rPr>
-        <w:t>Wartungsmerkmale (</w:t>
-      </w:r>
-      <w:proofErr w:type="spellStart"/>
-      <w:r>
-        <w:rPr>
-          <w:rFonts w:ascii="Times New Roman" w:hAnsi="Times New Roman" w:cs="Times New Roman"/>
-          <w:b w:val="0"/>
-          <w:lang w:val="de-DE"/>
-        </w:rPr>
-        <w:t>maintenance</w:t>
-      </w:r>
-      <w:proofErr w:type="spellEnd"/>
-      <w:r>
-        <w:rPr>
-          <w:rFonts w:ascii="Times New Roman" w:hAnsi="Times New Roman" w:cs="Times New Roman"/>
-          <w:b w:val="0"/>
-          <w:lang w:val="de-DE"/>
-        </w:rPr>
-        <w:t>)</w:t>
-      </w:r>
-      <w:bookmarkEnd w:id="30"/>
-    </w:p>
-    <w:p>
-      <w:pPr>
-        <w:rPr>
-          <w:lang w:val="de-DE"/>
-        </w:rPr>
-      </w:pPr>
-      <w:r>
-        <w:rPr>
-          <w:lang w:val="de-DE"/>
-        </w:rPr>
-        <w:t>Angaben zur Wartungsfreundlichkeit, welche Tools können verwendet werden?</w:t>
-      </w:r>
-    </w:p>
-    <w:p>
-      <w:pPr>
-        <w:pStyle w:val="berschrift3"/>
-        <w:rPr>
-          <w:rFonts w:ascii="Times New Roman" w:hAnsi="Times New Roman" w:cs="Times New Roman"/>
-          <w:b w:val="0"/>
-          <w:lang w:val="de-DE"/>
-        </w:rPr>
-      </w:pPr>
-      <w:bookmarkStart w:id="31" w:name="_Toc483574554"/>
-      <w:r>
-        <w:rPr>
-          <w:rFonts w:ascii="Times New Roman" w:hAnsi="Times New Roman" w:cs="Times New Roman"/>
-          <w:b w:val="0"/>
-          <w:lang w:val="de-DE"/>
-        </w:rPr>
-        <w:t xml:space="preserve">3.6.8 </w:t>
-      </w:r>
-      <w:r>
-        <w:rPr>
-          <w:rFonts w:ascii="Times New Roman" w:hAnsi="Times New Roman" w:cs="Times New Roman"/>
-          <w:b w:val="0"/>
-          <w:lang w:val="de-DE"/>
-        </w:rPr>
-        <w:t>Wiederverwendbarkeitsmerkmale (</w:t>
-      </w:r>
-      <w:proofErr w:type="spellStart"/>
-      <w:r>
-        <w:rPr>
-          <w:rFonts w:ascii="Times New Roman" w:hAnsi="Times New Roman" w:cs="Times New Roman"/>
-          <w:b w:val="0"/>
-          <w:lang w:val="de-DE"/>
-        </w:rPr>
-        <w:t>reuse</w:t>
-      </w:r>
-      <w:proofErr w:type="spellEnd"/>
-      <w:r>
-        <w:rPr>
-          <w:rFonts w:ascii="Times New Roman" w:hAnsi="Times New Roman" w:cs="Times New Roman"/>
-          <w:b w:val="0"/>
-          <w:lang w:val="de-DE"/>
-        </w:rPr>
-        <w:t>)</w:t>
-      </w:r>
-      <w:bookmarkEnd w:id="31"/>
-    </w:p>
-    <w:p>
-      <w:pPr>
-        <w:jc w:val="both"/>
-        <w:rPr>
-          <w:lang w:val="de-DE"/>
-        </w:rPr>
-      </w:pPr>
-      <w:r>
-        <w:rPr>
-          <w:lang w:val="de-DE"/>
-        </w:rPr>
-        <w:t>Ist eine spätere Wiederverwendung von Produktteilen gewünscht, werden die Anforderungen daran festgelegt.</w:t>
-      </w:r>
-    </w:p>
-    <w:p>
-      <w:pPr>
-        <w:pStyle w:val="berschrift3"/>
-        <w:rPr>
-          <w:rFonts w:ascii="Times New Roman" w:hAnsi="Times New Roman" w:cs="Times New Roman"/>
-          <w:b w:val="0"/>
-          <w:lang w:val="de-DE"/>
-        </w:rPr>
-      </w:pPr>
-      <w:bookmarkStart w:id="32" w:name="_Toc483574555"/>
-      <w:r>
-        <w:rPr>
-          <w:rFonts w:ascii="Times New Roman" w:hAnsi="Times New Roman" w:cs="Times New Roman"/>
-          <w:b w:val="0"/>
-          <w:lang w:val="de-DE"/>
-        </w:rPr>
-        <w:t xml:space="preserve">3.6.9 </w:t>
-      </w:r>
-      <w:r>
-        <w:rPr>
-          <w:rFonts w:ascii="Times New Roman" w:hAnsi="Times New Roman" w:cs="Times New Roman"/>
-          <w:b w:val="0"/>
-          <w:lang w:val="de-DE"/>
-        </w:rPr>
-        <w:t>Benutzbarkeitsmerkmale (</w:t>
-      </w:r>
-      <w:proofErr w:type="spellStart"/>
-      <w:r>
-        <w:rPr>
-          <w:rFonts w:ascii="Times New Roman" w:hAnsi="Times New Roman" w:cs="Times New Roman"/>
-          <w:b w:val="0"/>
-          <w:lang w:val="de-DE"/>
-        </w:rPr>
-        <w:t>usability</w:t>
-      </w:r>
-      <w:proofErr w:type="spellEnd"/>
-      <w:r>
-        <w:rPr>
-          <w:rFonts w:ascii="Times New Roman" w:hAnsi="Times New Roman" w:cs="Times New Roman"/>
-          <w:b w:val="0"/>
-          <w:lang w:val="de-DE"/>
-        </w:rPr>
-        <w:t>)</w:t>
+          <w:lang w:val="de-DE"/>
+        </w:rPr>
+        <w:t>Benutzbarkeitsmerkmale (usability)</w:t>
       </w:r>
       <w:bookmarkEnd w:id="32"/>
     </w:p>
@@ -7557,21 +7220,7 @@
         <w:rPr>
           <w:lang w:val="de-DE"/>
         </w:rPr>
-        <w:t>Wann ist die Abnahme erfolgreich (</w:t>
-      </w:r>
-      <w:proofErr w:type="spellStart"/>
-      <w:r>
-        <w:rPr>
-          <w:lang w:val="de-DE"/>
-        </w:rPr>
-        <w:t>Resfehlerquote</w:t>
-      </w:r>
-      <w:proofErr w:type="spellEnd"/>
-      <w:r>
-        <w:rPr>
-          <w:lang w:val="de-DE"/>
-        </w:rPr>
-        <w:t>)</w:t>
+        <w:t>Wann ist die Abnahme erfolgreich (Resfehlerquote)</w:t>
       </w:r>
     </w:p>
     <w:p>
@@ -7601,14 +7250,12 @@
           <w:lang w:val="de-DE"/>
         </w:rPr>
       </w:pPr>
-      <w:proofErr w:type="spellStart"/>
       <w:r>
         <w:rPr>
           <w:lang w:val="de-DE"/>
         </w:rPr>
         <w:t>Abnahmenunterlagen</w:t>
       </w:r>
-      <w:proofErr w:type="spellEnd"/>
     </w:p>
     <w:p>
       <w:pPr>
@@ -7778,21 +7425,7 @@
         <w:rPr>
           <w:lang w:val="de-DE"/>
         </w:rPr>
-        <w:t xml:space="preserve">Wie wird geliefert (elektronisch, auf CD, Source Code, nur </w:t>
-      </w:r>
-      <w:proofErr w:type="spellStart"/>
-      <w:r>
-        <w:rPr>
-          <w:lang w:val="de-DE"/>
-        </w:rPr>
-        <w:t>Executable</w:t>
-      </w:r>
-      <w:proofErr w:type="spellEnd"/>
-      <w:r>
-        <w:rPr>
-          <w:lang w:val="de-DE"/>
-        </w:rPr>
-        <w:t>)?</w:t>
+        <w:t>Wie wird geliefert (elektronisch, auf CD, Source Code, nur Executable)?</w:t>
       </w:r>
     </w:p>
     <w:p>
@@ -8238,7 +7871,7 @@
                   <w:noProof/>
                   <w:lang w:val="de-DE"/>
                 </w:rPr>
-                <w:t>9</w:t>
+                <w:t>6</w:t>
               </w:r>
               <w:r>
                 <w:fldChar w:fldCharType="end"/>
@@ -11090,7 +10723,7 @@
 </file>
 
 <file path=customXml/itemProps2.xml><?xml version="1.0" encoding="utf-8"?>
-<ds:datastoreItem xmlns:ds="http://schemas.openxmlformats.org/officeDocument/2006/customXml" ds:itemID="{3FA89A1B-E25F-46B8-8712-446D59AA3053}">
+<ds:datastoreItem xmlns:ds="http://schemas.openxmlformats.org/officeDocument/2006/customXml" ds:itemID="{858A457A-B41B-4FAE-B290-239B7EDB1172}">
   <ds:schemaRefs>
     <ds:schemaRef ds:uri="http://schemas.openxmlformats.org/officeDocument/2006/bibliography"/>
   </ds:schemaRefs>

</xml_diff>

<commit_message>
New Fragments,Changed GUI,Error solving
</commit_message>
<xml_diff>
--- a/Documents/RequirementsSpecification.docx
+++ b/Documents/RequirementsSpecification.docx
@@ -1,6 +1,6 @@
 
 <file path=word/document.xml><?xml version="1.0" encoding="utf-8"?>
-<w:document xmlns:wpc="http://schemas.microsoft.com/office/word/2010/wordprocessingCanvas" xmlns:cx="http://schemas.microsoft.com/office/drawing/2014/chartex" xmlns:cx1="http://schemas.microsoft.com/office/drawing/2015/9/8/chartex" xmlns:cx2="http://schemas.microsoft.com/office/drawing/2015/10/21/chartex" xmlns:cx3="http://schemas.microsoft.com/office/drawing/2016/5/9/chartex" xmlns:cx4="http://schemas.microsoft.com/office/drawing/2016/5/10/chartex" xmlns:cx5="http://schemas.microsoft.com/office/drawing/2016/5/11/chartex" xmlns:cx6="http://schemas.microsoft.com/office/drawing/2016/5/12/chartex" xmlns:cx7="http://schemas.microsoft.com/office/drawing/2016/5/13/chartex" xmlns:cx8="http://schemas.microsoft.com/office/drawing/2016/5/14/chartex" xmlns:mc="http://schemas.openxmlformats.org/markup-compatibility/2006" xmlns:aink="http://schemas.microsoft.com/office/drawing/2016/ink" xmlns:o="urn:schemas-microsoft-com:office:office" xmlns:r="http://schemas.openxmlformats.org/officeDocument/2006/relationships" xmlns:m="http://schemas.openxmlformats.org/officeDocument/2006/math" xmlns:v="urn:schemas-microsoft-com:vml" xmlns:wp14="http://schemas.microsoft.com/office/word/2010/wordprocessingDrawing" xmlns:wp="http://schemas.openxmlformats.org/drawingml/2006/wordprocessingDrawing" xmlns:w10="urn:schemas-microsoft-com:office:word" xmlns:w="http://schemas.openxmlformats.org/wordprocessingml/2006/main" xmlns:w14="http://schemas.microsoft.com/office/word/2010/wordml" xmlns:w15="http://schemas.microsoft.com/office/word/2012/wordml" xmlns:w16se="http://schemas.microsoft.com/office/word/2015/wordml/symex" xmlns:wpg="http://schemas.microsoft.com/office/word/2010/wordprocessingGroup" xmlns:wpi="http://schemas.microsoft.com/office/word/2010/wordprocessingInk" xmlns:wne="http://schemas.microsoft.com/office/word/2006/wordml" xmlns:wps="http://schemas.microsoft.com/office/word/2010/wordprocessingShape" mc:Ignorable="w14 w15 w16se wp14">
+<w:document xmlns:wpc="http://schemas.microsoft.com/office/word/2010/wordprocessingCanvas" xmlns:cx="http://schemas.microsoft.com/office/drawing/2014/chartex" xmlns:cx1="http://schemas.microsoft.com/office/drawing/2015/9/8/chartex" xmlns:cx2="http://schemas.microsoft.com/office/drawing/2015/10/21/chartex" xmlns:cx3="http://schemas.microsoft.com/office/drawing/2016/5/9/chartex" xmlns:cx4="http://schemas.microsoft.com/office/drawing/2016/5/10/chartex" xmlns:cx5="http://schemas.microsoft.com/office/drawing/2016/5/11/chartex" xmlns:cx6="http://schemas.microsoft.com/office/drawing/2016/5/12/chartex" xmlns:cx7="http://schemas.microsoft.com/office/drawing/2016/5/13/chartex" xmlns:cx8="http://schemas.microsoft.com/office/drawing/2016/5/14/chartex" xmlns:mc="http://schemas.openxmlformats.org/markup-compatibility/2006" xmlns:aink="http://schemas.microsoft.com/office/drawing/2016/ink" xmlns:am3d="http://schemas.microsoft.com/office/drawing/2017/model3d" xmlns:o="urn:schemas-microsoft-com:office:office" xmlns:r="http://schemas.openxmlformats.org/officeDocument/2006/relationships" xmlns:m="http://schemas.openxmlformats.org/officeDocument/2006/math" xmlns:v="urn:schemas-microsoft-com:vml" xmlns:wp14="http://schemas.microsoft.com/office/word/2010/wordprocessingDrawing" xmlns:wp="http://schemas.openxmlformats.org/drawingml/2006/wordprocessingDrawing" xmlns:w10="urn:schemas-microsoft-com:office:word" xmlns:w="http://schemas.openxmlformats.org/wordprocessingml/2006/main" xmlns:w14="http://schemas.microsoft.com/office/word/2010/wordml" xmlns:w15="http://schemas.microsoft.com/office/word/2012/wordml" xmlns:w16cid="http://schemas.microsoft.com/office/word/2016/wordml/cid" xmlns:w16se="http://schemas.microsoft.com/office/word/2015/wordml/symex" xmlns:wpg="http://schemas.microsoft.com/office/word/2010/wordprocessingGroup" xmlns:wpi="http://schemas.microsoft.com/office/word/2010/wordprocessingInk" xmlns:wne="http://schemas.microsoft.com/office/word/2006/wordml" xmlns:wps="http://schemas.microsoft.com/office/word/2010/wordprocessingShape" mc:Ignorable="w14 w15 w16se w16cid wp14">
   <w:body>
     <w:sdt>
       <w:sdtPr>
@@ -68,7 +68,6 @@
                           <w:dataBinding w:prefixMappings="xmlns:ns0='http://purl.org/dc/elements/1.1/' xmlns:ns1='http://schemas.openxmlformats.org/package/2006/metadata/core-properties' " w:xpath="/ns1:coreProperties[1]/ns0:title[1]" w:storeItemID="{6C3C8BC8-F283-45AE-878A-BAB7291924A1}"/>
                           <w:text/>
                         </w:sdtPr>
-                        <w:sdtEndPr/>
                         <w:sdtContent>
                           <w:r>
                             <w:rPr>
@@ -95,7 +94,6 @@
                         <w:dataBinding w:prefixMappings="xmlns:ns0='http://purl.org/dc/elements/1.1/' xmlns:ns1='http://schemas.openxmlformats.org/package/2006/metadata/core-properties' " w:xpath="/ns1:coreProperties[1]/ns0:subject[1]" w:storeItemID="{6C3C8BC8-F283-45AE-878A-BAB7291924A1}"/>
                         <w:text/>
                       </w:sdtPr>
-                      <w:sdtEndPr/>
                       <w:sdtContent>
                         <w:p>
                           <w:pPr>
@@ -134,7 +132,6 @@
                         <w:dataBinding w:prefixMappings="xmlns:ns0='http://purl.org/dc/elements/1.1/' xmlns:ns1='http://schemas.openxmlformats.org/package/2006/metadata/core-properties' " w:xpath="/ns1:coreProperties[1]/ns0:creator[1]" w:storeItemID="{6C3C8BC8-F283-45AE-878A-BAB7291924A1}"/>
                         <w:text/>
                       </w:sdtPr>
-                      <w:sdtEndPr/>
                       <w:sdtContent>
                         <w:p>
                           <w:pPr>
@@ -170,7 +167,7 @@
               <w:noProof/>
             </w:rPr>
             <w:pict>
-              <v:rect id="Rechteck 132" o:spid="_x0000_s1041" style="position:absolute;margin-left:-22pt;margin-top:0;width:46.8pt;height:77.75pt;z-index:251659264;visibility:visible;mso-wrap-style:square;mso-width-percent:76;mso-height-percent:98;mso-top-percent:23;mso-wrap-distance-left:9pt;mso-wrap-distance-top:0;mso-wrap-distance-right:9pt;mso-wrap-distance-bottom:0;mso-position-horizontal:right;mso-position-horizontal-relative:margin;mso-position-vertical-relative:page;mso-width-percent:76;mso-height-percent:98;mso-top-percent:23;mso-width-relative:page;mso-height-relative:page;v-text-anchor:bottom" o:gfxdata="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" fillcolor="#4f81bd [3204]" stroked="f" strokeweight="2pt">
+              <v:rect id="Rechteck 132" o:spid="_x0000_s1041" style="position:absolute;margin-left:-26.4pt;margin-top:0;width:46.8pt;height:77.75pt;z-index:251659264;visibility:visible;mso-wrap-style:square;mso-width-percent:76;mso-height-percent:98;mso-top-percent:23;mso-wrap-distance-left:9pt;mso-wrap-distance-top:0;mso-wrap-distance-right:9pt;mso-wrap-distance-bottom:0;mso-position-horizontal:right;mso-position-horizontal-relative:margin;mso-position-vertical-relative:page;mso-width-percent:76;mso-height-percent:98;mso-top-percent:23;mso-width-relative:page;mso-height-relative:page;v-text-anchor:bottom" o:gfxdata="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" fillcolor="#4f81bd [3204]" stroked="f" strokeweight="2pt">
                 <v:path arrowok="t"/>
                 <o:lock v:ext="edit" aspectratio="t"/>
                 <v:textbox inset="3.6pt,,3.6pt">
@@ -193,7 +190,6 @@
                           <w:calendar w:val="gregorian"/>
                         </w:date>
                       </w:sdtPr>
-                      <w:sdtEndPr/>
                       <w:sdtContent>
                         <w:p>
                           <w:pPr>
@@ -5487,8 +5483,6 @@
           <w:lang w:val="de-DE"/>
         </w:rPr>
       </w:pPr>
-      <w:bookmarkStart w:id="19" w:name="_GoBack"/>
-      <w:bookmarkEnd w:id="19"/>
     </w:p>
     <w:p>
       <w:pPr>
@@ -5900,7 +5894,7 @@
           <w:lang w:val="de-DE"/>
         </w:rPr>
       </w:pPr>
-      <w:bookmarkStart w:id="20" w:name="_Toc483574543"/>
+      <w:bookmarkStart w:id="19" w:name="_Toc483574543"/>
       <w:r>
         <w:rPr>
           <w:rFonts w:ascii="Times New Roman" w:hAnsi="Times New Roman" w:cs="Times New Roman"/>
@@ -5917,7 +5911,7 @@
         </w:rPr>
         <w:t>Externe Schnittstellen des Produkts</w:t>
       </w:r>
-      <w:bookmarkEnd w:id="20"/>
+      <w:bookmarkEnd w:id="19"/>
       <w:r>
         <w:rPr>
           <w:rFonts w:ascii="Times New Roman" w:hAnsi="Times New Roman" w:cs="Times New Roman"/>
@@ -5949,7 +5943,7 @@
           <w:lang w:val="de-DE"/>
         </w:rPr>
       </w:pPr>
-      <w:bookmarkStart w:id="21" w:name="_Toc483574544"/>
+      <w:bookmarkStart w:id="20" w:name="_Toc483574544"/>
       <w:r>
         <w:rPr>
           <w:rFonts w:ascii="Times New Roman" w:hAnsi="Times New Roman" w:cs="Times New Roman"/>
@@ -5966,7 +5960,7 @@
         </w:rPr>
         <w:t>Benutzerschnittstellen (User Interfaces)</w:t>
       </w:r>
-      <w:bookmarkEnd w:id="21"/>
+      <w:bookmarkEnd w:id="20"/>
     </w:p>
     <w:p>
       <w:pPr>
@@ -5990,7 +5984,7 @@
           <w:lang w:val="de-DE"/>
         </w:rPr>
       </w:pPr>
-      <w:bookmarkStart w:id="22" w:name="_Toc483574545"/>
+      <w:bookmarkStart w:id="21" w:name="_Toc483574545"/>
       <w:r>
         <w:rPr>
           <w:rFonts w:ascii="Times New Roman" w:hAnsi="Times New Roman" w:cs="Times New Roman"/>
@@ -6007,7 +6001,7 @@
         </w:rPr>
         <w:t>Systemschnittstellen</w:t>
       </w:r>
-      <w:bookmarkEnd w:id="22"/>
+      <w:bookmarkEnd w:id="21"/>
     </w:p>
     <w:p>
       <w:pPr>
@@ -6138,6 +6132,31 @@
     </w:p>
     <w:p>
       <w:pPr>
+        <w:pStyle w:val="berschrift1"/>
+        <w:rPr>
+          <w:rFonts w:ascii="Times New Roman" w:hAnsi="Times New Roman" w:cs="Times New Roman"/>
+          <w:lang w:val="de-DE"/>
+        </w:rPr>
+      </w:pPr>
+      <w:bookmarkStart w:id="22" w:name="_Toc483574556"/>
+      <w:r>
+        <w:rPr>
+          <w:rFonts w:ascii="Times New Roman" w:hAnsi="Times New Roman" w:cs="Times New Roman"/>
+          <w:lang w:val="de-DE"/>
+        </w:rPr>
+        <w:t xml:space="preserve">4 </w:t>
+      </w:r>
+      <w:r>
+        <w:rPr>
+          <w:rFonts w:ascii="Times New Roman" w:hAnsi="Times New Roman" w:cs="Times New Roman"/>
+          <w:lang w:val="de-DE"/>
+        </w:rPr>
+        <w:t>Vorgaben an die Projektabwicklung</w:t>
+      </w:r>
+      <w:bookmarkEnd w:id="22"/>
+    </w:p>
+    <w:p>
+      <w:pPr>
         <w:pStyle w:val="berschrift2"/>
         <w:rPr>
           <w:rFonts w:ascii="Times New Roman" w:hAnsi="Times New Roman" w:cs="Times New Roman"/>
@@ -6145,14 +6164,14 @@
           <w:lang w:val="de-DE"/>
         </w:rPr>
       </w:pPr>
-      <w:bookmarkStart w:id="23" w:name="_Toc483574546"/>
+      <w:bookmarkStart w:id="23" w:name="_Toc483574557"/>
       <w:r>
         <w:rPr>
           <w:rFonts w:ascii="Times New Roman" w:hAnsi="Times New Roman" w:cs="Times New Roman"/>
           <w:i w:val="0"/>
           <w:lang w:val="de-DE"/>
         </w:rPr>
-        <w:t xml:space="preserve">3.6 </w:t>
+        <w:t xml:space="preserve">4.1 </w:t>
       </w:r>
       <w:r>
         <w:rPr>
@@ -6160,604 +6179,9 @@
           <w:i w:val="0"/>
           <w:lang w:val="de-DE"/>
         </w:rPr>
-        <w:t>Sonstige geforderte Produktmerkmale</w:t>
+        <w:t>Anforderungen an die Realisierung</w:t>
       </w:r>
       <w:bookmarkEnd w:id="23"/>
-    </w:p>
-    <w:p>
-      <w:pPr>
-        <w:rPr>
-          <w:lang w:val="de-DE"/>
-        </w:rPr>
-      </w:pPr>
-      <w:r>
-        <w:rPr>
-          <w:lang w:val="de-DE"/>
-        </w:rPr>
-        <w:t>Beschreiben der nicht funktionalen Anforderungen.</w:t>
-      </w:r>
-    </w:p>
-    <w:p>
-      <w:pPr>
-        <w:pStyle w:val="berschrift3"/>
-        <w:rPr>
-          <w:rFonts w:ascii="Times New Roman" w:hAnsi="Times New Roman" w:cs="Times New Roman"/>
-          <w:b w:val="0"/>
-          <w:lang w:val="de-DE"/>
-        </w:rPr>
-      </w:pPr>
-      <w:bookmarkStart w:id="24" w:name="_Toc483574547"/>
-      <w:r>
-        <w:rPr>
-          <w:rFonts w:ascii="Times New Roman" w:hAnsi="Times New Roman" w:cs="Times New Roman"/>
-          <w:b w:val="0"/>
-          <w:lang w:val="de-DE"/>
-        </w:rPr>
-        <w:t xml:space="preserve">3.6.1 </w:t>
-      </w:r>
-      <w:r>
-        <w:rPr>
-          <w:rFonts w:ascii="Times New Roman" w:hAnsi="Times New Roman" w:cs="Times New Roman"/>
-          <w:b w:val="0"/>
-          <w:lang w:val="de-DE"/>
-        </w:rPr>
-        <w:t>Geschwindigkeitsmerkmale (performance)</w:t>
-      </w:r>
-      <w:bookmarkEnd w:id="24"/>
-    </w:p>
-    <w:p>
-      <w:pPr>
-        <w:numPr>
-          <w:ilvl w:val="0"/>
-          <w:numId w:val="15"/>
-        </w:numPr>
-        <w:rPr>
-          <w:lang w:val="de-DE"/>
-        </w:rPr>
-      </w:pPr>
-      <w:r>
-        <w:rPr>
-          <w:lang w:val="de-DE"/>
-        </w:rPr>
-        <w:t>Reaktionszeiten, Antwortzeiten</w:t>
-      </w:r>
-    </w:p>
-    <w:p>
-      <w:pPr>
-        <w:numPr>
-          <w:ilvl w:val="0"/>
-          <w:numId w:val="15"/>
-        </w:numPr>
-        <w:rPr>
-          <w:lang w:val="de-DE"/>
-        </w:rPr>
-      </w:pPr>
-      <w:r>
-        <w:rPr>
-          <w:lang w:val="de-DE"/>
-        </w:rPr>
-        <w:t>Anlaufzeiten</w:t>
-      </w:r>
-    </w:p>
-    <w:p>
-      <w:pPr>
-        <w:numPr>
-          <w:ilvl w:val="0"/>
-          <w:numId w:val="15"/>
-        </w:numPr>
-        <w:rPr>
-          <w:lang w:val="de-DE"/>
-        </w:rPr>
-      </w:pPr>
-      <w:r>
-        <w:rPr>
-          <w:lang w:val="de-DE"/>
-        </w:rPr>
-        <w:t>Durchsatzrate</w:t>
-      </w:r>
-    </w:p>
-    <w:p>
-      <w:pPr>
-        <w:numPr>
-          <w:ilvl w:val="0"/>
-          <w:numId w:val="15"/>
-        </w:numPr>
-        <w:rPr>
-          <w:lang w:val="de-DE"/>
-        </w:rPr>
-      </w:pPr>
-      <w:r>
-        <w:rPr>
-          <w:lang w:val="de-DE"/>
-        </w:rPr>
-        <w:t>Belegungsdauer</w:t>
-      </w:r>
-    </w:p>
-    <w:p>
-      <w:pPr>
-        <w:pStyle w:val="berschrift3"/>
-        <w:rPr>
-          <w:rFonts w:ascii="Times New Roman" w:hAnsi="Times New Roman" w:cs="Times New Roman"/>
-          <w:b w:val="0"/>
-          <w:lang w:val="de-DE"/>
-        </w:rPr>
-      </w:pPr>
-      <w:bookmarkStart w:id="25" w:name="_Toc483574548"/>
-      <w:r>
-        <w:rPr>
-          <w:rFonts w:ascii="Times New Roman" w:hAnsi="Times New Roman" w:cs="Times New Roman"/>
-          <w:b w:val="0"/>
-          <w:lang w:val="de-DE"/>
-        </w:rPr>
-        <w:t xml:space="preserve">3.6.2 </w:t>
-      </w:r>
-      <w:r>
-        <w:rPr>
-          <w:rFonts w:ascii="Times New Roman" w:hAnsi="Times New Roman" w:cs="Times New Roman"/>
-          <w:b w:val="0"/>
-          <w:lang w:val="de-DE"/>
-        </w:rPr>
-        <w:t>Ressourcenmerkmale (resources)</w:t>
-      </w:r>
-      <w:bookmarkEnd w:id="25"/>
-    </w:p>
-    <w:p>
-      <w:pPr>
-        <w:numPr>
-          <w:ilvl w:val="0"/>
-          <w:numId w:val="16"/>
-        </w:numPr>
-        <w:rPr>
-          <w:lang w:val="de-DE"/>
-        </w:rPr>
-      </w:pPr>
-      <w:r>
-        <w:rPr>
-          <w:lang w:val="de-DE"/>
-        </w:rPr>
-        <w:t>Datenmengen</w:t>
-      </w:r>
-    </w:p>
-    <w:p>
-      <w:pPr>
-        <w:numPr>
-          <w:ilvl w:val="0"/>
-          <w:numId w:val="16"/>
-        </w:numPr>
-        <w:rPr>
-          <w:lang w:val="de-DE"/>
-        </w:rPr>
-      </w:pPr>
-      <w:r>
-        <w:rPr>
-          <w:lang w:val="de-DE"/>
-        </w:rPr>
-        <w:t>CPU-Bedarf</w:t>
-      </w:r>
-    </w:p>
-    <w:p>
-      <w:pPr>
-        <w:numPr>
-          <w:ilvl w:val="0"/>
-          <w:numId w:val="16"/>
-        </w:numPr>
-        <w:rPr>
-          <w:lang w:val="de-DE"/>
-        </w:rPr>
-      </w:pPr>
-      <w:r>
-        <w:rPr>
-          <w:lang w:val="de-DE"/>
-        </w:rPr>
-        <w:t>CPU-Auslastung</w:t>
-      </w:r>
-    </w:p>
-    <w:p>
-      <w:pPr>
-        <w:numPr>
-          <w:ilvl w:val="0"/>
-          <w:numId w:val="16"/>
-        </w:numPr>
-        <w:rPr>
-          <w:lang w:val="de-DE"/>
-        </w:rPr>
-      </w:pPr>
-      <w:r>
-        <w:rPr>
-          <w:lang w:val="de-DE"/>
-        </w:rPr>
-        <w:t>Speicher</w:t>
-      </w:r>
-    </w:p>
-    <w:p>
-      <w:pPr>
-        <w:numPr>
-          <w:ilvl w:val="0"/>
-          <w:numId w:val="16"/>
-        </w:numPr>
-        <w:rPr>
-          <w:lang w:val="de-DE"/>
-        </w:rPr>
-      </w:pPr>
-      <w:r>
-        <w:rPr>
-          <w:lang w:val="de-DE"/>
-        </w:rPr>
-        <w:t>Peripheriegeräte</w:t>
-      </w:r>
-    </w:p>
-    <w:p>
-      <w:pPr>
-        <w:numPr>
-          <w:ilvl w:val="0"/>
-          <w:numId w:val="16"/>
-        </w:numPr>
-        <w:rPr>
-          <w:lang w:val="de-DE"/>
-        </w:rPr>
-      </w:pPr>
-      <w:r>
-        <w:rPr>
-          <w:lang w:val="de-DE"/>
-        </w:rPr>
-        <w:t>Ausgabemenge</w:t>
-      </w:r>
-    </w:p>
-    <w:p>
-      <w:pPr>
-        <w:numPr>
-          <w:ilvl w:val="0"/>
-          <w:numId w:val="16"/>
-        </w:numPr>
-        <w:rPr>
-          <w:lang w:val="de-DE"/>
-        </w:rPr>
-      </w:pPr>
-      <w:r>
-        <w:rPr>
-          <w:lang w:val="de-DE"/>
-        </w:rPr>
-        <w:t>Benötigtes Bedienpersonal</w:t>
-      </w:r>
-    </w:p>
-    <w:p>
-      <w:pPr>
-        <w:pStyle w:val="berschrift3"/>
-        <w:rPr>
-          <w:rFonts w:ascii="Times New Roman" w:hAnsi="Times New Roman" w:cs="Times New Roman"/>
-          <w:b w:val="0"/>
-          <w:lang w:val="de-DE"/>
-        </w:rPr>
-      </w:pPr>
-      <w:bookmarkStart w:id="26" w:name="_Toc483574549"/>
-      <w:r>
-        <w:rPr>
-          <w:rFonts w:ascii="Times New Roman" w:hAnsi="Times New Roman" w:cs="Times New Roman"/>
-          <w:b w:val="0"/>
-          <w:lang w:val="de-DE"/>
-        </w:rPr>
-        <w:t xml:space="preserve">3.6.3 </w:t>
-      </w:r>
-      <w:r>
-        <w:rPr>
-          <w:rFonts w:ascii="Times New Roman" w:hAnsi="Times New Roman" w:cs="Times New Roman"/>
-          <w:b w:val="0"/>
-          <w:lang w:val="de-DE"/>
-        </w:rPr>
-        <w:t>Schutzmerkmale (security)</w:t>
-      </w:r>
-      <w:bookmarkEnd w:id="26"/>
-    </w:p>
-    <w:p>
-      <w:pPr>
-        <w:rPr>
-          <w:lang w:val="de-DE"/>
-        </w:rPr>
-      </w:pPr>
-      <w:r>
-        <w:rPr>
-          <w:lang w:val="de-DE"/>
-        </w:rPr>
-        <w:t>Schutz des Produkts gegen Eingriffe von außen (unberechtigter Zugriff, Virenschutz, …)</w:t>
-      </w:r>
-    </w:p>
-    <w:p>
-      <w:pPr>
-        <w:pStyle w:val="berschrift3"/>
-        <w:rPr>
-          <w:rFonts w:ascii="Times New Roman" w:hAnsi="Times New Roman" w:cs="Times New Roman"/>
-          <w:b w:val="0"/>
-          <w:lang w:val="de-DE"/>
-        </w:rPr>
-      </w:pPr>
-      <w:bookmarkStart w:id="27" w:name="_Toc483574550"/>
-      <w:r>
-        <w:rPr>
-          <w:rFonts w:ascii="Times New Roman" w:hAnsi="Times New Roman" w:cs="Times New Roman"/>
-          <w:b w:val="0"/>
-          <w:lang w:val="de-DE"/>
-        </w:rPr>
-        <w:lastRenderedPageBreak/>
-        <w:t xml:space="preserve">3.6.4 </w:t>
-      </w:r>
-      <w:r>
-        <w:rPr>
-          <w:rFonts w:ascii="Times New Roman" w:hAnsi="Times New Roman" w:cs="Times New Roman"/>
-          <w:b w:val="0"/>
-          <w:lang w:val="de-DE"/>
-        </w:rPr>
-        <w:t>Sicherheitsmerkmale (safety)</w:t>
-      </w:r>
-      <w:bookmarkEnd w:id="27"/>
-    </w:p>
-    <w:p>
-      <w:pPr>
-        <w:jc w:val="both"/>
-        <w:rPr>
-          <w:lang w:val="de-DE"/>
-        </w:rPr>
-      </w:pPr>
-      <w:r>
-        <w:rPr>
-          <w:lang w:val="de-DE"/>
-        </w:rPr>
-        <w:t>Unter den Sicherheitsmerkmalen versteht man jene Merkmale, welche die Schadensmöglichkeit nach einem Software- oder Systemausfall begrenzen. Diese Überlegungen können hilfreich sein, kritische Softwareteile zu identifizieren.</w:t>
-      </w:r>
-    </w:p>
-    <w:p>
-      <w:pPr>
-        <w:pStyle w:val="berschrift3"/>
-        <w:rPr>
-          <w:rFonts w:ascii="Times New Roman" w:hAnsi="Times New Roman" w:cs="Times New Roman"/>
-          <w:b w:val="0"/>
-        </w:rPr>
-      </w:pPr>
-      <w:bookmarkStart w:id="28" w:name="_Toc483574551"/>
-      <w:r>
-        <w:rPr>
-          <w:rFonts w:ascii="Times New Roman" w:hAnsi="Times New Roman" w:cs="Times New Roman"/>
-          <w:b w:val="0"/>
-        </w:rPr>
-        <w:t xml:space="preserve">3.6.5 </w:t>
-      </w:r>
-      <w:r>
-        <w:rPr>
-          <w:rFonts w:ascii="Times New Roman" w:hAnsi="Times New Roman" w:cs="Times New Roman"/>
-          <w:b w:val="0"/>
-        </w:rPr>
-        <w:t>Portabilitätsmerkmale (portability)</w:t>
-      </w:r>
-      <w:bookmarkEnd w:id="28"/>
-    </w:p>
-    <w:p>
-      <w:pPr>
-        <w:pStyle w:val="berschrift3"/>
-        <w:rPr>
-          <w:rFonts w:ascii="Times New Roman" w:hAnsi="Times New Roman" w:cs="Times New Roman"/>
-          <w:b w:val="0"/>
-          <w:lang w:val="de-DE"/>
-        </w:rPr>
-      </w:pPr>
-      <w:bookmarkStart w:id="29" w:name="_Toc483574552"/>
-      <w:r>
-        <w:rPr>
-          <w:rFonts w:ascii="Times New Roman" w:hAnsi="Times New Roman" w:cs="Times New Roman"/>
-          <w:b w:val="0"/>
-          <w:lang w:val="de-DE"/>
-        </w:rPr>
-        <w:t xml:space="preserve">3.6.6 </w:t>
-      </w:r>
-      <w:r>
-        <w:rPr>
-          <w:rFonts w:ascii="Times New Roman" w:hAnsi="Times New Roman" w:cs="Times New Roman"/>
-          <w:b w:val="0"/>
-          <w:lang w:val="de-DE"/>
-        </w:rPr>
-        <w:t>Zuverlässigkeit (reliability)</w:t>
-      </w:r>
-      <w:bookmarkEnd w:id="29"/>
-    </w:p>
-    <w:p>
-      <w:pPr>
-        <w:rPr>
-          <w:lang w:val="de-DE"/>
-        </w:rPr>
-      </w:pPr>
-      <w:r>
-        <w:rPr>
-          <w:lang w:val="de-DE"/>
-        </w:rPr>
-        <w:t>Maßzahlen z. B. Ausfallszeiten in Minuten / Jahr und MTBF (</w:t>
-      </w:r>
-      <w:r>
-        <w:rPr>
-          <w:lang w:val="de-DE"/>
-        </w:rPr>
-        <w:t>Mean Time Between Failure</w:t>
-      </w:r>
-      <w:r>
-        <w:rPr>
-          <w:lang w:val="de-DE"/>
-        </w:rPr>
-        <w:t>)</w:t>
-      </w:r>
-    </w:p>
-    <w:p>
-      <w:pPr>
-        <w:pStyle w:val="berschrift3"/>
-        <w:rPr>
-          <w:rFonts w:ascii="Times New Roman" w:hAnsi="Times New Roman" w:cs="Times New Roman"/>
-          <w:b w:val="0"/>
-          <w:lang w:val="de-DE"/>
-        </w:rPr>
-      </w:pPr>
-      <w:bookmarkStart w:id="30" w:name="_Toc483574553"/>
-      <w:r>
-        <w:rPr>
-          <w:rFonts w:ascii="Times New Roman" w:hAnsi="Times New Roman" w:cs="Times New Roman"/>
-          <w:b w:val="0"/>
-          <w:lang w:val="de-DE"/>
-        </w:rPr>
-        <w:t xml:space="preserve">3.6.7 </w:t>
-      </w:r>
-      <w:r>
-        <w:rPr>
-          <w:rFonts w:ascii="Times New Roman" w:hAnsi="Times New Roman" w:cs="Times New Roman"/>
-          <w:b w:val="0"/>
-          <w:lang w:val="de-DE"/>
-        </w:rPr>
-        <w:t>Wartungsmerkmale (maintenance)</w:t>
-      </w:r>
-      <w:bookmarkEnd w:id="30"/>
-    </w:p>
-    <w:p>
-      <w:pPr>
-        <w:rPr>
-          <w:lang w:val="de-DE"/>
-        </w:rPr>
-      </w:pPr>
-      <w:r>
-        <w:rPr>
-          <w:lang w:val="de-DE"/>
-        </w:rPr>
-        <w:t>Angaben zur Wartungsfreundlichkeit, welche Tools können verwendet werden?</w:t>
-      </w:r>
-    </w:p>
-    <w:p>
-      <w:pPr>
-        <w:pStyle w:val="berschrift3"/>
-        <w:rPr>
-          <w:rFonts w:ascii="Times New Roman" w:hAnsi="Times New Roman" w:cs="Times New Roman"/>
-          <w:b w:val="0"/>
-          <w:lang w:val="de-DE"/>
-        </w:rPr>
-      </w:pPr>
-      <w:bookmarkStart w:id="31" w:name="_Toc483574554"/>
-      <w:r>
-        <w:rPr>
-          <w:rFonts w:ascii="Times New Roman" w:hAnsi="Times New Roman" w:cs="Times New Roman"/>
-          <w:b w:val="0"/>
-          <w:lang w:val="de-DE"/>
-        </w:rPr>
-        <w:t xml:space="preserve">3.6.8 </w:t>
-      </w:r>
-      <w:r>
-        <w:rPr>
-          <w:rFonts w:ascii="Times New Roman" w:hAnsi="Times New Roman" w:cs="Times New Roman"/>
-          <w:b w:val="0"/>
-          <w:lang w:val="de-DE"/>
-        </w:rPr>
-        <w:t>Wiederverwendbarkeitsmerkmale (reuse)</w:t>
-      </w:r>
-      <w:bookmarkEnd w:id="31"/>
-    </w:p>
-    <w:p>
-      <w:pPr>
-        <w:jc w:val="both"/>
-        <w:rPr>
-          <w:lang w:val="de-DE"/>
-        </w:rPr>
-      </w:pPr>
-      <w:r>
-        <w:rPr>
-          <w:lang w:val="de-DE"/>
-        </w:rPr>
-        <w:t>Ist eine spätere Wiederverwendung von Produktteilen gewünscht, werden die Anforderungen daran festgelegt.</w:t>
-      </w:r>
-    </w:p>
-    <w:p>
-      <w:pPr>
-        <w:pStyle w:val="berschrift3"/>
-        <w:rPr>
-          <w:rFonts w:ascii="Times New Roman" w:hAnsi="Times New Roman" w:cs="Times New Roman"/>
-          <w:b w:val="0"/>
-          <w:lang w:val="de-DE"/>
-        </w:rPr>
-      </w:pPr>
-      <w:bookmarkStart w:id="32" w:name="_Toc483574555"/>
-      <w:r>
-        <w:rPr>
-          <w:rFonts w:ascii="Times New Roman" w:hAnsi="Times New Roman" w:cs="Times New Roman"/>
-          <w:b w:val="0"/>
-          <w:lang w:val="de-DE"/>
-        </w:rPr>
-        <w:t xml:space="preserve">3.6.9 </w:t>
-      </w:r>
-      <w:r>
-        <w:rPr>
-          <w:rFonts w:ascii="Times New Roman" w:hAnsi="Times New Roman" w:cs="Times New Roman"/>
-          <w:b w:val="0"/>
-          <w:lang w:val="de-DE"/>
-        </w:rPr>
-        <w:t>Benutzbarkeitsmerkmale (usability)</w:t>
-      </w:r>
-      <w:bookmarkEnd w:id="32"/>
-    </w:p>
-    <w:p>
-      <w:pPr>
-        <w:rPr>
-          <w:lang w:val="de-DE"/>
-        </w:rPr>
-      </w:pPr>
-      <w:r>
-        <w:rPr>
-          <w:lang w:val="de-DE"/>
-        </w:rPr>
-        <w:t>Z. B. Angabe, wie viele Bedienungsfehler nach einer vierstündigen Einschulung bei einem Usability-Test noch gemacht werden dürfen.</w:t>
-      </w:r>
-    </w:p>
-    <w:p>
-      <w:pPr>
-        <w:pStyle w:val="berschrift1"/>
-        <w:rPr>
-          <w:rFonts w:ascii="Times New Roman" w:hAnsi="Times New Roman" w:cs="Times New Roman"/>
-          <w:lang w:val="de-DE"/>
-        </w:rPr>
-      </w:pPr>
-      <w:bookmarkStart w:id="33" w:name="_Toc483574556"/>
-      <w:r>
-        <w:rPr>
-          <w:rFonts w:ascii="Times New Roman" w:hAnsi="Times New Roman" w:cs="Times New Roman"/>
-          <w:lang w:val="de-DE"/>
-        </w:rPr>
-        <w:t xml:space="preserve">4 </w:t>
-      </w:r>
-      <w:r>
-        <w:rPr>
-          <w:rFonts w:ascii="Times New Roman" w:hAnsi="Times New Roman" w:cs="Times New Roman"/>
-          <w:lang w:val="de-DE"/>
-        </w:rPr>
-        <w:t>Vorgaben an die Projektabwicklung</w:t>
-      </w:r>
-      <w:bookmarkEnd w:id="33"/>
-    </w:p>
-    <w:p>
-      <w:pPr>
-        <w:pStyle w:val="berschrift2"/>
-        <w:rPr>
-          <w:rFonts w:ascii="Times New Roman" w:hAnsi="Times New Roman" w:cs="Times New Roman"/>
-          <w:i w:val="0"/>
-          <w:lang w:val="de-DE"/>
-        </w:rPr>
-      </w:pPr>
-      <w:bookmarkStart w:id="34" w:name="_Toc483574557"/>
-      <w:r>
-        <w:rPr>
-          <w:rFonts w:ascii="Times New Roman" w:hAnsi="Times New Roman" w:cs="Times New Roman"/>
-          <w:i w:val="0"/>
-          <w:lang w:val="de-DE"/>
-        </w:rPr>
-        <w:t xml:space="preserve">4.1 </w:t>
-      </w:r>
-      <w:r>
-        <w:rPr>
-          <w:rFonts w:ascii="Times New Roman" w:hAnsi="Times New Roman" w:cs="Times New Roman"/>
-          <w:i w:val="0"/>
-          <w:lang w:val="de-DE"/>
-        </w:rPr>
-        <w:t>Anforderungen an die Realisierung</w:t>
-      </w:r>
-      <w:bookmarkEnd w:id="34"/>
     </w:p>
     <w:p>
       <w:pPr>
@@ -6961,761 +6385,44 @@
     </w:p>
     <w:p>
       <w:pPr>
-        <w:pStyle w:val="berschrift2"/>
+        <w:rPr>
+          <w:lang w:val="de-DE"/>
+        </w:rPr>
+      </w:pPr>
+    </w:p>
+    <w:p>
+      <w:pPr>
+        <w:pStyle w:val="berschrift1"/>
         <w:rPr>
           <w:rFonts w:ascii="Times New Roman" w:hAnsi="Times New Roman" w:cs="Times New Roman"/>
-          <w:i w:val="0"/>
-          <w:lang w:val="de-DE"/>
-        </w:rPr>
-      </w:pPr>
-      <w:bookmarkStart w:id="35" w:name="_Toc483574558"/>
+          <w:lang w:val="de-DE"/>
+        </w:rPr>
+      </w:pPr>
+      <w:bookmarkStart w:id="24" w:name="_Toc483574565"/>
+      <w:bookmarkStart w:id="25" w:name="_GoBack"/>
+      <w:bookmarkEnd w:id="25"/>
       <w:r>
         <w:rPr>
           <w:rFonts w:ascii="Times New Roman" w:hAnsi="Times New Roman" w:cs="Times New Roman"/>
-          <w:i w:val="0"/>
-          <w:lang w:val="de-DE"/>
-        </w:rPr>
-        <w:t xml:space="preserve">4.2 </w:t>
+          <w:lang w:val="de-DE"/>
+        </w:rPr>
+        <w:t xml:space="preserve">7 </w:t>
       </w:r>
       <w:r>
         <w:rPr>
           <w:rFonts w:ascii="Times New Roman" w:hAnsi="Times New Roman" w:cs="Times New Roman"/>
-          <w:i w:val="0"/>
-          <w:lang w:val="de-DE"/>
-        </w:rPr>
-        <w:t>Fertige und zugekaufte Komponenten</w:t>
-      </w:r>
-      <w:bookmarkEnd w:id="35"/>
-    </w:p>
-    <w:p>
-      <w:pPr>
-        <w:rPr>
-          <w:lang w:val="de-DE"/>
-        </w:rPr>
-      </w:pPr>
-      <w:r>
-        <w:rPr>
-          <w:lang w:val="de-DE"/>
-        </w:rPr>
-        <w:t>Beschreiben der Komponenten, die zugekauft werden oder schon fertig vorhanden sind.</w:t>
-      </w:r>
-    </w:p>
-    <w:p>
-      <w:pPr>
-        <w:pStyle w:val="berschrift2"/>
+          <w:lang w:val="de-DE"/>
+        </w:rPr>
+        <w:t>Anhan</w:t>
+      </w:r>
+      <w:r>
         <w:rPr>
           <w:rFonts w:ascii="Times New Roman" w:hAnsi="Times New Roman" w:cs="Times New Roman"/>
-          <w:i w:val="0"/>
-          <w:lang w:val="de-DE"/>
-        </w:rPr>
-      </w:pPr>
-      <w:bookmarkStart w:id="36" w:name="_Toc483574559"/>
-      <w:r>
-        <w:rPr>
-          <w:rFonts w:ascii="Times New Roman" w:hAnsi="Times New Roman" w:cs="Times New Roman"/>
-          <w:i w:val="0"/>
-          <w:lang w:val="de-DE"/>
-        </w:rPr>
-        <w:t xml:space="preserve">4.3 </w:t>
-      </w:r>
-      <w:r>
-        <w:rPr>
-          <w:rFonts w:ascii="Times New Roman" w:hAnsi="Times New Roman" w:cs="Times New Roman"/>
-          <w:i w:val="0"/>
-          <w:lang w:val="de-DE"/>
-        </w:rPr>
-        <w:t>Unterauftragnehmer</w:t>
-      </w:r>
-      <w:bookmarkEnd w:id="36"/>
-    </w:p>
-    <w:p>
-      <w:pPr>
-        <w:rPr>
-          <w:lang w:val="de-DE"/>
-        </w:rPr>
-      </w:pPr>
-      <w:r>
-        <w:rPr>
-          <w:lang w:val="de-DE"/>
-        </w:rPr>
-        <w:t>Beschreiben der Beiträge von Unterauftragnehmern und deren Liefertermine.</w:t>
-      </w:r>
-    </w:p>
-    <w:p>
-      <w:pPr>
-        <w:pStyle w:val="berschrift2"/>
-        <w:rPr>
-          <w:rFonts w:ascii="Times New Roman" w:hAnsi="Times New Roman" w:cs="Times New Roman"/>
-          <w:i w:val="0"/>
-          <w:lang w:val="de-DE"/>
-        </w:rPr>
-      </w:pPr>
-      <w:bookmarkStart w:id="37" w:name="_Toc483574560"/>
-      <w:r>
-        <w:rPr>
-          <w:rFonts w:ascii="Times New Roman" w:hAnsi="Times New Roman" w:cs="Times New Roman"/>
-          <w:i w:val="0"/>
-          <w:lang w:val="de-DE"/>
-        </w:rPr>
-        <w:lastRenderedPageBreak/>
-        <w:t xml:space="preserve">4.4 </w:t>
-      </w:r>
-      <w:r>
-        <w:rPr>
-          <w:rFonts w:ascii="Times New Roman" w:hAnsi="Times New Roman" w:cs="Times New Roman"/>
-          <w:i w:val="0"/>
-          <w:lang w:val="de-DE"/>
-        </w:rPr>
-        <w:t>Abnahmebedingungen</w:t>
-      </w:r>
-      <w:bookmarkEnd w:id="37"/>
-    </w:p>
-    <w:p>
-      <w:pPr>
-        <w:numPr>
-          <w:ilvl w:val="0"/>
-          <w:numId w:val="18"/>
-        </w:numPr>
-        <w:rPr>
-          <w:lang w:val="de-DE"/>
-        </w:rPr>
-      </w:pPr>
-      <w:r>
-        <w:rPr>
-          <w:lang w:val="de-DE"/>
-        </w:rPr>
-        <w:t>Rahmenbedingungen</w:t>
-      </w:r>
-    </w:p>
-    <w:p>
-      <w:pPr>
-        <w:numPr>
-          <w:ilvl w:val="1"/>
-          <w:numId w:val="18"/>
-        </w:numPr>
-        <w:rPr>
-          <w:lang w:val="de-DE"/>
-        </w:rPr>
-      </w:pPr>
-      <w:r>
-        <w:rPr>
-          <w:lang w:val="de-DE"/>
-        </w:rPr>
-        <w:t>Wogegen wird abgenommen (Pflichtenheft)?</w:t>
-      </w:r>
-    </w:p>
-    <w:p>
-      <w:pPr>
-        <w:numPr>
-          <w:ilvl w:val="1"/>
-          <w:numId w:val="18"/>
-        </w:numPr>
-        <w:rPr>
-          <w:lang w:val="de-DE"/>
-        </w:rPr>
-      </w:pPr>
-      <w:r>
-        <w:rPr>
-          <w:lang w:val="de-DE"/>
-        </w:rPr>
-        <w:t>Wie wird abgenommen (gemeinsam beim Kunden, oder Kunde testet)</w:t>
-      </w:r>
-    </w:p>
-    <w:p>
-      <w:pPr>
-        <w:numPr>
-          <w:ilvl w:val="1"/>
-          <w:numId w:val="18"/>
-        </w:numPr>
-        <w:rPr>
-          <w:lang w:val="de-DE"/>
-        </w:rPr>
-      </w:pPr>
-      <w:r>
-        <w:rPr>
-          <w:lang w:val="de-DE"/>
-        </w:rPr>
-        <w:t>Wer stellt Testdaten bereit? Wann sind diese Daten bereitzustellen?</w:t>
-      </w:r>
-    </w:p>
-    <w:p>
-      <w:pPr>
-        <w:numPr>
-          <w:ilvl w:val="1"/>
-          <w:numId w:val="18"/>
-        </w:numPr>
-        <w:rPr>
-          <w:lang w:val="de-DE"/>
-        </w:rPr>
-      </w:pPr>
-      <w:r>
-        <w:rPr>
-          <w:lang w:val="de-DE"/>
-        </w:rPr>
-        <w:t>Wo wird abgenommen?</w:t>
-      </w:r>
-    </w:p>
-    <w:p>
-      <w:pPr>
-        <w:numPr>
-          <w:ilvl w:val="1"/>
-          <w:numId w:val="18"/>
-        </w:numPr>
-        <w:rPr>
-          <w:lang w:val="de-DE"/>
-        </w:rPr>
-      </w:pPr>
-      <w:r>
-        <w:rPr>
-          <w:lang w:val="de-DE"/>
-        </w:rPr>
-        <w:t>Wer unterzeichnet das Abnahmeprotokoll.</w:t>
-      </w:r>
-    </w:p>
-    <w:p>
-      <w:pPr>
-        <w:numPr>
-          <w:ilvl w:val="0"/>
-          <w:numId w:val="18"/>
-        </w:numPr>
-        <w:rPr>
-          <w:lang w:val="de-DE"/>
-        </w:rPr>
-      </w:pPr>
-      <w:r>
-        <w:rPr>
-          <w:lang w:val="de-DE"/>
-        </w:rPr>
-        <w:t>Abnahmekriterien</w:t>
-      </w:r>
-    </w:p>
-    <w:p>
-      <w:pPr>
-        <w:numPr>
-          <w:ilvl w:val="1"/>
-          <w:numId w:val="18"/>
-        </w:numPr>
-        <w:rPr>
-          <w:lang w:val="de-DE"/>
-        </w:rPr>
-      </w:pPr>
-      <w:r>
-        <w:rPr>
-          <w:lang w:val="de-DE"/>
-        </w:rPr>
-        <w:t>Festlegung des Abnahmetests</w:t>
-      </w:r>
-    </w:p>
-    <w:p>
-      <w:pPr>
-        <w:numPr>
-          <w:ilvl w:val="1"/>
-          <w:numId w:val="18"/>
-        </w:numPr>
-        <w:rPr>
-          <w:lang w:val="de-DE"/>
-        </w:rPr>
-      </w:pPr>
-      <w:r>
-        <w:rPr>
-          <w:lang w:val="de-DE"/>
-        </w:rPr>
-        <w:t>Wann ist die Abnahme erfolgreich (Resfehlerquote)</w:t>
-      </w:r>
-    </w:p>
-    <w:p>
-      <w:pPr>
-        <w:numPr>
-          <w:ilvl w:val="1"/>
-          <w:numId w:val="18"/>
-        </w:numPr>
-        <w:rPr>
-          <w:lang w:val="de-DE"/>
-        </w:rPr>
-      </w:pPr>
-      <w:r>
-        <w:rPr>
-          <w:lang w:val="de-DE"/>
-        </w:rPr>
-        <w:t>Werden die nicht funktionalen Anforderungen erfüllt?</w:t>
-      </w:r>
-    </w:p>
-    <w:p>
-      <w:pPr>
-        <w:numPr>
-          <w:ilvl w:val="0"/>
-          <w:numId w:val="18"/>
-        </w:numPr>
-        <w:rPr>
-          <w:lang w:val="de-DE"/>
-        </w:rPr>
-      </w:pPr>
-      <w:r>
-        <w:rPr>
-          <w:lang w:val="de-DE"/>
-        </w:rPr>
-        <w:t>Abnahmenunterlagen</w:t>
-      </w:r>
-    </w:p>
-    <w:p>
-      <w:pPr>
-        <w:numPr>
-          <w:ilvl w:val="1"/>
-          <w:numId w:val="18"/>
-        </w:numPr>
-        <w:rPr>
-          <w:lang w:val="de-DE"/>
-        </w:rPr>
-      </w:pPr>
-      <w:r>
-        <w:rPr>
-          <w:lang w:val="de-DE"/>
-        </w:rPr>
-        <w:t>Testprotokolle</w:t>
-      </w:r>
-    </w:p>
-    <w:p>
-      <w:pPr>
-        <w:numPr>
-          <w:ilvl w:val="0"/>
-          <w:numId w:val="18"/>
-        </w:numPr>
-        <w:rPr>
-          <w:lang w:val="de-DE"/>
-        </w:rPr>
-      </w:pPr>
-      <w:r>
-        <w:rPr>
-          <w:lang w:val="de-DE"/>
-        </w:rPr>
-        <w:t>Gutachten, Sicherheitsnachweise</w:t>
-      </w:r>
-    </w:p>
-    <w:p>
-      <w:pPr>
-        <w:numPr>
-          <w:ilvl w:val="1"/>
-          <w:numId w:val="18"/>
-        </w:numPr>
-        <w:rPr>
-          <w:lang w:val="de-DE"/>
-        </w:rPr>
-      </w:pPr>
-      <w:r>
-        <w:rPr>
-          <w:lang w:val="de-DE"/>
-        </w:rPr>
-        <w:t>Sind Gutachten oder Sicherheitsnachweise beizubringen?</w:t>
-      </w:r>
-    </w:p>
-    <w:p>
-      <w:pPr>
-        <w:numPr>
-          <w:ilvl w:val="0"/>
-          <w:numId w:val="18"/>
-        </w:numPr>
-        <w:rPr>
-          <w:lang w:val="de-DE"/>
-        </w:rPr>
-      </w:pPr>
-      <w:r>
-        <w:rPr>
-          <w:lang w:val="de-DE"/>
-        </w:rPr>
-        <w:t>Erfüllung von Vorschriften und Normen</w:t>
-      </w:r>
-    </w:p>
-    <w:p>
-      <w:pPr>
-        <w:numPr>
-          <w:ilvl w:val="1"/>
-          <w:numId w:val="18"/>
-        </w:numPr>
-        <w:rPr>
-          <w:lang w:val="de-DE"/>
-        </w:rPr>
-      </w:pPr>
-      <w:r>
-        <w:rPr>
-          <w:lang w:val="de-DE"/>
-        </w:rPr>
-        <w:t>Hält das Produkt die vorgeschriebenen Normen und Vorschriften ein?</w:t>
-      </w:r>
-    </w:p>
-    <w:p>
-      <w:pPr>
-        <w:pStyle w:val="berschrift2"/>
-        <w:rPr>
-          <w:rFonts w:ascii="Times New Roman" w:hAnsi="Times New Roman" w:cs="Times New Roman"/>
-          <w:i w:val="0"/>
-          <w:lang w:val="de-DE"/>
-        </w:rPr>
-      </w:pPr>
-      <w:bookmarkStart w:id="38" w:name="_Toc483574561"/>
-      <w:r>
-        <w:rPr>
-          <w:rFonts w:ascii="Times New Roman" w:hAnsi="Times New Roman" w:cs="Times New Roman"/>
-          <w:i w:val="0"/>
-          <w:lang w:val="de-DE"/>
-        </w:rPr>
-        <w:t xml:space="preserve">4.5 </w:t>
-      </w:r>
-      <w:r>
-        <w:rPr>
-          <w:rFonts w:ascii="Times New Roman" w:hAnsi="Times New Roman" w:cs="Times New Roman"/>
-          <w:i w:val="0"/>
-          <w:lang w:val="de-DE"/>
-        </w:rPr>
-        <w:t>Lieferbedi</w:t>
-      </w:r>
-      <w:r>
-        <w:rPr>
-          <w:rFonts w:ascii="Times New Roman" w:hAnsi="Times New Roman" w:cs="Times New Roman"/>
-          <w:i w:val="0"/>
-          <w:lang w:val="de-DE"/>
-        </w:rPr>
-        <w:t>n</w:t>
-      </w:r>
-      <w:r>
-        <w:rPr>
-          <w:rFonts w:ascii="Times New Roman" w:hAnsi="Times New Roman" w:cs="Times New Roman"/>
-          <w:i w:val="0"/>
           <w:lang w:val="de-DE"/>
         </w:rPr>
         <w:t>g</w:t>
       </w:r>
-      <w:r>
-        <w:rPr>
-          <w:rFonts w:ascii="Times New Roman" w:hAnsi="Times New Roman" w:cs="Times New Roman"/>
-          <w:i w:val="0"/>
-          <w:lang w:val="de-DE"/>
-        </w:rPr>
-        <w:t>ungen</w:t>
-      </w:r>
-      <w:bookmarkEnd w:id="38"/>
-    </w:p>
-    <w:p>
-      <w:pPr>
-        <w:numPr>
-          <w:ilvl w:val="0"/>
-          <w:numId w:val="18"/>
-        </w:numPr>
-        <w:rPr>
-          <w:lang w:val="de-DE"/>
-        </w:rPr>
-      </w:pPr>
-      <w:r>
-        <w:rPr>
-          <w:lang w:val="de-DE"/>
-        </w:rPr>
-        <w:t>Wann werden die einzelnen Komponenten geliefert?</w:t>
-      </w:r>
-    </w:p>
-    <w:p>
-      <w:pPr>
-        <w:numPr>
-          <w:ilvl w:val="0"/>
-          <w:numId w:val="18"/>
-        </w:numPr>
-        <w:rPr>
-          <w:lang w:val="de-DE"/>
-        </w:rPr>
-      </w:pPr>
-      <w:r>
-        <w:rPr>
-          <w:lang w:val="de-DE"/>
-        </w:rPr>
-        <w:t>Wie wird geliefert (elektronisch, auf CD, Source Code, nur Executable)?</w:t>
-      </w:r>
-    </w:p>
-    <w:p>
-      <w:pPr>
-        <w:pStyle w:val="berschrift2"/>
-        <w:rPr>
-          <w:rFonts w:ascii="Times New Roman" w:hAnsi="Times New Roman" w:cs="Times New Roman"/>
-          <w:i w:val="0"/>
-          <w:lang w:val="de-DE"/>
-        </w:rPr>
-      </w:pPr>
-      <w:bookmarkStart w:id="39" w:name="_Toc483574562"/>
-      <w:r>
-        <w:rPr>
-          <w:rFonts w:ascii="Times New Roman" w:hAnsi="Times New Roman" w:cs="Times New Roman"/>
-          <w:i w:val="0"/>
-          <w:lang w:val="de-DE"/>
-        </w:rPr>
-        <w:t>4.6</w:t>
-      </w:r>
-      <w:r>
-        <w:rPr>
-          <w:rFonts w:ascii="Times New Roman" w:hAnsi="Times New Roman" w:cs="Times New Roman"/>
-          <w:i w:val="0"/>
-          <w:lang w:val="de-DE"/>
-        </w:rPr>
-        <w:t xml:space="preserve"> </w:t>
-      </w:r>
-      <w:r>
-        <w:rPr>
-          <w:rFonts w:ascii="Times New Roman" w:hAnsi="Times New Roman" w:cs="Times New Roman"/>
-          <w:i w:val="0"/>
-          <w:lang w:val="de-DE"/>
-        </w:rPr>
-        <w:t>Gewährleistung</w:t>
-      </w:r>
-      <w:bookmarkEnd w:id="39"/>
-    </w:p>
-    <w:p>
-      <w:pPr>
-        <w:rPr>
-          <w:lang w:val="de-DE"/>
-        </w:rPr>
-      </w:pPr>
-      <w:r>
-        <w:rPr>
-          <w:lang w:val="de-DE"/>
-        </w:rPr>
-        <w:t>Vereinbarung über die Gewährleistungsdauer, Umfang der Gewährleistung, das Fehlermeldungsverfahren.</w:t>
-      </w:r>
-    </w:p>
-    <w:p>
-      <w:pPr>
-        <w:pStyle w:val="berschrift1"/>
-        <w:rPr>
-          <w:rFonts w:ascii="Times New Roman" w:hAnsi="Times New Roman" w:cs="Times New Roman"/>
-          <w:lang w:val="de-DE"/>
-        </w:rPr>
-      </w:pPr>
-      <w:bookmarkStart w:id="40" w:name="_Toc483574563"/>
-      <w:r>
-        <w:rPr>
-          <w:rFonts w:ascii="Times New Roman" w:hAnsi="Times New Roman" w:cs="Times New Roman"/>
-          <w:lang w:val="de-DE"/>
-        </w:rPr>
-        <w:t xml:space="preserve">5 </w:t>
-      </w:r>
-      <w:r>
-        <w:rPr>
-          <w:rFonts w:ascii="Times New Roman" w:hAnsi="Times New Roman" w:cs="Times New Roman"/>
-          <w:lang w:val="de-DE"/>
-        </w:rPr>
-        <w:t>Verpflichtungen des Auftraggebers</w:t>
-      </w:r>
-      <w:bookmarkEnd w:id="40"/>
-    </w:p>
-    <w:p>
-      <w:pPr>
-        <w:jc w:val="both"/>
-        <w:rPr>
-          <w:lang w:val="de-DE"/>
-        </w:rPr>
-      </w:pPr>
-      <w:r>
-        <w:rPr>
-          <w:lang w:val="de-DE"/>
-        </w:rPr>
-        <w:t>Auflistung, wozu der Auftraggeber im Rahmen des Projekts verpflichtet ist, z. B.</w:t>
-      </w:r>
-    </w:p>
-    <w:p>
-      <w:pPr>
-        <w:numPr>
-          <w:ilvl w:val="0"/>
-          <w:numId w:val="19"/>
-        </w:numPr>
-        <w:jc w:val="both"/>
-        <w:rPr>
-          <w:lang w:val="de-DE"/>
-        </w:rPr>
-      </w:pPr>
-      <w:r>
-        <w:rPr>
-          <w:lang w:val="de-DE"/>
-        </w:rPr>
-        <w:t>Bereitstellung von HW</w:t>
-      </w:r>
-    </w:p>
-    <w:p>
-      <w:pPr>
-        <w:numPr>
-          <w:ilvl w:val="0"/>
-          <w:numId w:val="19"/>
-        </w:numPr>
-        <w:jc w:val="both"/>
-        <w:rPr>
-          <w:lang w:val="de-DE"/>
-        </w:rPr>
-      </w:pPr>
-      <w:r>
-        <w:rPr>
-          <w:lang w:val="de-DE"/>
-        </w:rPr>
-        <w:t>Bereitstellung von SW</w:t>
-      </w:r>
-    </w:p>
-    <w:p>
-      <w:pPr>
-        <w:numPr>
-          <w:ilvl w:val="0"/>
-          <w:numId w:val="19"/>
-        </w:numPr>
-        <w:jc w:val="both"/>
-        <w:rPr>
-          <w:lang w:val="de-DE"/>
-        </w:rPr>
-      </w:pPr>
-      <w:r>
-        <w:rPr>
-          <w:lang w:val="de-DE"/>
-        </w:rPr>
-        <w:t>Zur Verfügung stellen von Dokumentation</w:t>
-      </w:r>
-    </w:p>
-    <w:p>
-      <w:pPr>
-        <w:numPr>
-          <w:ilvl w:val="0"/>
-          <w:numId w:val="19"/>
-        </w:numPr>
-        <w:jc w:val="both"/>
-        <w:rPr>
-          <w:lang w:val="de-DE"/>
-        </w:rPr>
-      </w:pPr>
-      <w:r>
-        <w:rPr>
-          <w:lang w:val="de-DE"/>
-        </w:rPr>
-        <w:t>Schulungsmaßnahmen</w:t>
-      </w:r>
-    </w:p>
-    <w:p>
-      <w:pPr>
-        <w:numPr>
-          <w:ilvl w:val="0"/>
-          <w:numId w:val="19"/>
-        </w:numPr>
-        <w:jc w:val="both"/>
-        <w:rPr>
-          <w:lang w:val="de-DE"/>
-        </w:rPr>
-      </w:pPr>
-      <w:r>
-        <w:rPr>
-          <w:lang w:val="de-DE"/>
-        </w:rPr>
-        <w:t>Zuständigkeiten und Ansprechpartner bekannt geben</w:t>
-      </w:r>
-    </w:p>
-    <w:p>
-      <w:pPr>
-        <w:numPr>
-          <w:ilvl w:val="0"/>
-          <w:numId w:val="19"/>
-        </w:numPr>
-        <w:jc w:val="both"/>
-        <w:rPr>
-          <w:lang w:val="de-DE"/>
-        </w:rPr>
-      </w:pPr>
-      <w:r>
-        <w:rPr>
-          <w:lang w:val="de-DE"/>
-        </w:rPr>
-        <w:t>Testdaten zur Verfügung stellen, Zugang zu Testanlagen ermöglichen</w:t>
-      </w:r>
-    </w:p>
-    <w:p>
-      <w:pPr>
-        <w:numPr>
-          <w:ilvl w:val="0"/>
-          <w:numId w:val="19"/>
-        </w:numPr>
-        <w:jc w:val="both"/>
-        <w:rPr>
-          <w:lang w:val="de-DE"/>
-        </w:rPr>
-      </w:pPr>
-      <w:r>
-        <w:rPr>
-          <w:lang w:val="de-DE"/>
-        </w:rPr>
-        <w:t>Vorgehen, falls Änderungen gewünscht sind</w:t>
-      </w:r>
-    </w:p>
-    <w:p>
-      <w:pPr>
-        <w:numPr>
-          <w:ilvl w:val="0"/>
-          <w:numId w:val="19"/>
-        </w:numPr>
-        <w:jc w:val="both"/>
-        <w:rPr>
-          <w:lang w:val="de-DE"/>
-        </w:rPr>
-      </w:pPr>
-      <w:r>
-        <w:rPr>
-          <w:lang w:val="de-DE"/>
-        </w:rPr>
-        <w:t>…</w:t>
-      </w:r>
-    </w:p>
-    <w:p>
-      <w:pPr>
-        <w:pStyle w:val="berschrift1"/>
-        <w:rPr>
-          <w:rFonts w:ascii="Times New Roman" w:hAnsi="Times New Roman" w:cs="Times New Roman"/>
-          <w:lang w:val="de-DE"/>
-        </w:rPr>
-      </w:pPr>
-      <w:bookmarkStart w:id="41" w:name="_Toc483574564"/>
-      <w:r>
-        <w:rPr>
-          <w:rFonts w:ascii="Times New Roman" w:hAnsi="Times New Roman" w:cs="Times New Roman"/>
-          <w:lang w:val="de-DE"/>
-        </w:rPr>
-        <w:t xml:space="preserve">6 </w:t>
-      </w:r>
-      <w:r>
-        <w:rPr>
-          <w:rFonts w:ascii="Times New Roman" w:hAnsi="Times New Roman" w:cs="Times New Roman"/>
-          <w:lang w:val="de-DE"/>
-        </w:rPr>
-        <w:t>Literaturverweise</w:t>
-      </w:r>
-      <w:bookmarkEnd w:id="41"/>
-    </w:p>
-    <w:p>
-      <w:pPr>
-        <w:pStyle w:val="berschrift1"/>
-        <w:rPr>
-          <w:rFonts w:ascii="Times New Roman" w:hAnsi="Times New Roman" w:cs="Times New Roman"/>
-          <w:lang w:val="de-DE"/>
-        </w:rPr>
-      </w:pPr>
-      <w:bookmarkStart w:id="42" w:name="_Toc483574565"/>
-      <w:r>
-        <w:rPr>
-          <w:rFonts w:ascii="Times New Roman" w:hAnsi="Times New Roman" w:cs="Times New Roman"/>
-          <w:lang w:val="de-DE"/>
-        </w:rPr>
-        <w:t xml:space="preserve">7 </w:t>
-      </w:r>
-      <w:r>
-        <w:rPr>
-          <w:rFonts w:ascii="Times New Roman" w:hAnsi="Times New Roman" w:cs="Times New Roman"/>
-          <w:lang w:val="de-DE"/>
-        </w:rPr>
-        <w:t>Anhan</w:t>
-      </w:r>
-      <w:r>
-        <w:rPr>
-          <w:rFonts w:ascii="Times New Roman" w:hAnsi="Times New Roman" w:cs="Times New Roman"/>
-          <w:lang w:val="de-DE"/>
-        </w:rPr>
-        <w:t>g</w:t>
-      </w:r>
-      <w:bookmarkEnd w:id="42"/>
+      <w:bookmarkEnd w:id="24"/>
     </w:p>
     <w:p>
       <w:pPr>
@@ -7761,7 +6468,7 @@
 </file>
 
 <file path=word/endnotes.xml><?xml version="1.0" encoding="utf-8"?>
-<w:endnotes xmlns:wpc="http://schemas.microsoft.com/office/word/2010/wordprocessingCanvas" xmlns:cx="http://schemas.microsoft.com/office/drawing/2014/chartex" xmlns:cx1="http://schemas.microsoft.com/office/drawing/2015/9/8/chartex" xmlns:cx2="http://schemas.microsoft.com/office/drawing/2015/10/21/chartex" xmlns:cx3="http://schemas.microsoft.com/office/drawing/2016/5/9/chartex" xmlns:cx4="http://schemas.microsoft.com/office/drawing/2016/5/10/chartex" xmlns:cx5="http://schemas.microsoft.com/office/drawing/2016/5/11/chartex" xmlns:cx6="http://schemas.microsoft.com/office/drawing/2016/5/12/chartex" xmlns:cx7="http://schemas.microsoft.com/office/drawing/2016/5/13/chartex" xmlns:cx8="http://schemas.microsoft.com/office/drawing/2016/5/14/chartex" xmlns:mc="http://schemas.openxmlformats.org/markup-compatibility/2006" xmlns:aink="http://schemas.microsoft.com/office/drawing/2016/ink" xmlns:o="urn:schemas-microsoft-com:office:office" xmlns:r="http://schemas.openxmlformats.org/officeDocument/2006/relationships" xmlns:m="http://schemas.openxmlformats.org/officeDocument/2006/math" xmlns:v="urn:schemas-microsoft-com:vml" xmlns:wp14="http://schemas.microsoft.com/office/word/2010/wordprocessingDrawing" xmlns:wp="http://schemas.openxmlformats.org/drawingml/2006/wordprocessingDrawing" xmlns:w10="urn:schemas-microsoft-com:office:word" xmlns:w="http://schemas.openxmlformats.org/wordprocessingml/2006/main" xmlns:w14="http://schemas.microsoft.com/office/word/2010/wordml" xmlns:w15="http://schemas.microsoft.com/office/word/2012/wordml" xmlns:w16se="http://schemas.microsoft.com/office/word/2015/wordml/symex" xmlns:wpg="http://schemas.microsoft.com/office/word/2010/wordprocessingGroup" xmlns:wpi="http://schemas.microsoft.com/office/word/2010/wordprocessingInk" xmlns:wne="http://schemas.microsoft.com/office/word/2006/wordml" xmlns:wps="http://schemas.microsoft.com/office/word/2010/wordprocessingShape" mc:Ignorable="w14 w15 w16se wp14">
+<w:endnotes xmlns:wpc="http://schemas.microsoft.com/office/word/2010/wordprocessingCanvas" xmlns:cx="http://schemas.microsoft.com/office/drawing/2014/chartex" xmlns:cx1="http://schemas.microsoft.com/office/drawing/2015/9/8/chartex" xmlns:cx2="http://schemas.microsoft.com/office/drawing/2015/10/21/chartex" xmlns:cx3="http://schemas.microsoft.com/office/drawing/2016/5/9/chartex" xmlns:cx4="http://schemas.microsoft.com/office/drawing/2016/5/10/chartex" xmlns:cx5="http://schemas.microsoft.com/office/drawing/2016/5/11/chartex" xmlns:cx6="http://schemas.microsoft.com/office/drawing/2016/5/12/chartex" xmlns:cx7="http://schemas.microsoft.com/office/drawing/2016/5/13/chartex" xmlns:cx8="http://schemas.microsoft.com/office/drawing/2016/5/14/chartex" xmlns:mc="http://schemas.openxmlformats.org/markup-compatibility/2006" xmlns:aink="http://schemas.microsoft.com/office/drawing/2016/ink" xmlns:am3d="http://schemas.microsoft.com/office/drawing/2017/model3d" xmlns:o="urn:schemas-microsoft-com:office:office" xmlns:r="http://schemas.openxmlformats.org/officeDocument/2006/relationships" xmlns:m="http://schemas.openxmlformats.org/officeDocument/2006/math" xmlns:v="urn:schemas-microsoft-com:vml" xmlns:wp14="http://schemas.microsoft.com/office/word/2010/wordprocessingDrawing" xmlns:wp="http://schemas.openxmlformats.org/drawingml/2006/wordprocessingDrawing" xmlns:w10="urn:schemas-microsoft-com:office:word" xmlns:w="http://schemas.openxmlformats.org/wordprocessingml/2006/main" xmlns:w14="http://schemas.microsoft.com/office/word/2010/wordml" xmlns:w15="http://schemas.microsoft.com/office/word/2012/wordml" xmlns:w16cid="http://schemas.microsoft.com/office/word/2016/wordml/cid" xmlns:w16se="http://schemas.microsoft.com/office/word/2015/wordml/symex" xmlns:wpg="http://schemas.microsoft.com/office/word/2010/wordprocessingGroup" xmlns:wpi="http://schemas.microsoft.com/office/word/2010/wordprocessingInk" xmlns:wne="http://schemas.microsoft.com/office/word/2006/wordml" xmlns:wps="http://schemas.microsoft.com/office/word/2010/wordprocessingShape" mc:Ignorable="w14 w15 w16se w16cid wp14">
   <w:endnote w:type="separator" w:id="-1">
     <w:p>
       <w:r>
@@ -7780,7 +6487,7 @@
 </file>
 
 <file path=word/footer1.xml><?xml version="1.0" encoding="utf-8"?>
-<w:ftr xmlns:wpc="http://schemas.microsoft.com/office/word/2010/wordprocessingCanvas" xmlns:cx="http://schemas.microsoft.com/office/drawing/2014/chartex" xmlns:cx1="http://schemas.microsoft.com/office/drawing/2015/9/8/chartex" xmlns:cx2="http://schemas.microsoft.com/office/drawing/2015/10/21/chartex" xmlns:cx3="http://schemas.microsoft.com/office/drawing/2016/5/9/chartex" xmlns:cx4="http://schemas.microsoft.com/office/drawing/2016/5/10/chartex" xmlns:cx5="http://schemas.microsoft.com/office/drawing/2016/5/11/chartex" xmlns:cx6="http://schemas.microsoft.com/office/drawing/2016/5/12/chartex" xmlns:cx7="http://schemas.microsoft.com/office/drawing/2016/5/13/chartex" xmlns:cx8="http://schemas.microsoft.com/office/drawing/2016/5/14/chartex" xmlns:mc="http://schemas.openxmlformats.org/markup-compatibility/2006" xmlns:aink="http://schemas.microsoft.com/office/drawing/2016/ink" xmlns:o="urn:schemas-microsoft-com:office:office" xmlns:r="http://schemas.openxmlformats.org/officeDocument/2006/relationships" xmlns:m="http://schemas.openxmlformats.org/officeDocument/2006/math" xmlns:v="urn:schemas-microsoft-com:vml" xmlns:wp14="http://schemas.microsoft.com/office/word/2010/wordprocessingDrawing" xmlns:wp="http://schemas.openxmlformats.org/drawingml/2006/wordprocessingDrawing" xmlns:w10="urn:schemas-microsoft-com:office:word" xmlns:w="http://schemas.openxmlformats.org/wordprocessingml/2006/main" xmlns:w14="http://schemas.microsoft.com/office/word/2010/wordml" xmlns:w15="http://schemas.microsoft.com/office/word/2012/wordml" xmlns:w16se="http://schemas.microsoft.com/office/word/2015/wordml/symex" xmlns:wpg="http://schemas.microsoft.com/office/word/2010/wordprocessingGroup" xmlns:wpi="http://schemas.microsoft.com/office/word/2010/wordprocessingInk" xmlns:wne="http://schemas.microsoft.com/office/word/2006/wordml" xmlns:wps="http://schemas.microsoft.com/office/word/2010/wordprocessingShape" mc:Ignorable="w14 w15 w16se wp14">
+<w:ftr xmlns:wpc="http://schemas.microsoft.com/office/word/2010/wordprocessingCanvas" xmlns:cx="http://schemas.microsoft.com/office/drawing/2014/chartex" xmlns:cx1="http://schemas.microsoft.com/office/drawing/2015/9/8/chartex" xmlns:cx2="http://schemas.microsoft.com/office/drawing/2015/10/21/chartex" xmlns:cx3="http://schemas.microsoft.com/office/drawing/2016/5/9/chartex" xmlns:cx4="http://schemas.microsoft.com/office/drawing/2016/5/10/chartex" xmlns:cx5="http://schemas.microsoft.com/office/drawing/2016/5/11/chartex" xmlns:cx6="http://schemas.microsoft.com/office/drawing/2016/5/12/chartex" xmlns:cx7="http://schemas.microsoft.com/office/drawing/2016/5/13/chartex" xmlns:cx8="http://schemas.microsoft.com/office/drawing/2016/5/14/chartex" xmlns:mc="http://schemas.openxmlformats.org/markup-compatibility/2006" xmlns:aink="http://schemas.microsoft.com/office/drawing/2016/ink" xmlns:am3d="http://schemas.microsoft.com/office/drawing/2017/model3d" xmlns:o="urn:schemas-microsoft-com:office:office" xmlns:r="http://schemas.openxmlformats.org/officeDocument/2006/relationships" xmlns:m="http://schemas.openxmlformats.org/officeDocument/2006/math" xmlns:v="urn:schemas-microsoft-com:vml" xmlns:wp14="http://schemas.microsoft.com/office/word/2010/wordprocessingDrawing" xmlns:wp="http://schemas.openxmlformats.org/drawingml/2006/wordprocessingDrawing" xmlns:w10="urn:schemas-microsoft-com:office:word" xmlns:w="http://schemas.openxmlformats.org/wordprocessingml/2006/main" xmlns:w14="http://schemas.microsoft.com/office/word/2010/wordml" xmlns:w15="http://schemas.microsoft.com/office/word/2012/wordml" xmlns:w16cid="http://schemas.microsoft.com/office/word/2016/wordml/cid" xmlns:w16se="http://schemas.microsoft.com/office/word/2015/wordml/symex" xmlns:wpg="http://schemas.microsoft.com/office/word/2010/wordprocessingGroup" xmlns:wpi="http://schemas.microsoft.com/office/word/2010/wordprocessingInk" xmlns:wne="http://schemas.microsoft.com/office/word/2006/wordml" xmlns:wps="http://schemas.microsoft.com/office/word/2010/wordprocessingShape" mc:Ignorable="w14 w15 w16se w16cid wp14">
   <w:tbl>
     <w:tblPr>
       <w:tblpPr w:leftFromText="187" w:rightFromText="187" w:vertAnchor="page" w:horzAnchor="margin" w:tblpXSpec="center" w:tblpYSpec="bottom"/>
@@ -7871,7 +6578,7 @@
                   <w:noProof/>
                   <w:lang w:val="de-DE"/>
                 </w:rPr>
-                <w:t>6</w:t>
+                <w:t>8</w:t>
               </w:r>
               <w:r>
                 <w:fldChar w:fldCharType="end"/>
@@ -7891,7 +6598,7 @@
 </file>
 
 <file path=word/footnotes.xml><?xml version="1.0" encoding="utf-8"?>
-<w:footnotes xmlns:wpc="http://schemas.microsoft.com/office/word/2010/wordprocessingCanvas" xmlns:cx="http://schemas.microsoft.com/office/drawing/2014/chartex" xmlns:cx1="http://schemas.microsoft.com/office/drawing/2015/9/8/chartex" xmlns:cx2="http://schemas.microsoft.com/office/drawing/2015/10/21/chartex" xmlns:cx3="http://schemas.microsoft.com/office/drawing/2016/5/9/chartex" xmlns:cx4="http://schemas.microsoft.com/office/drawing/2016/5/10/chartex" xmlns:cx5="http://schemas.microsoft.com/office/drawing/2016/5/11/chartex" xmlns:cx6="http://schemas.microsoft.com/office/drawing/2016/5/12/chartex" xmlns:cx7="http://schemas.microsoft.com/office/drawing/2016/5/13/chartex" xmlns:cx8="http://schemas.microsoft.com/office/drawing/2016/5/14/chartex" xmlns:mc="http://schemas.openxmlformats.org/markup-compatibility/2006" xmlns:aink="http://schemas.microsoft.com/office/drawing/2016/ink" xmlns:o="urn:schemas-microsoft-com:office:office" xmlns:r="http://schemas.openxmlformats.org/officeDocument/2006/relationships" xmlns:m="http://schemas.openxmlformats.org/officeDocument/2006/math" xmlns:v="urn:schemas-microsoft-com:vml" xmlns:wp14="http://schemas.microsoft.com/office/word/2010/wordprocessingDrawing" xmlns:wp="http://schemas.openxmlformats.org/drawingml/2006/wordprocessingDrawing" xmlns:w10="urn:schemas-microsoft-com:office:word" xmlns:w="http://schemas.openxmlformats.org/wordprocessingml/2006/main" xmlns:w14="http://schemas.microsoft.com/office/word/2010/wordml" xmlns:w15="http://schemas.microsoft.com/office/word/2012/wordml" xmlns:w16se="http://schemas.microsoft.com/office/word/2015/wordml/symex" xmlns:wpg="http://schemas.microsoft.com/office/word/2010/wordprocessingGroup" xmlns:wpi="http://schemas.microsoft.com/office/word/2010/wordprocessingInk" xmlns:wne="http://schemas.microsoft.com/office/word/2006/wordml" xmlns:wps="http://schemas.microsoft.com/office/word/2010/wordprocessingShape" mc:Ignorable="w14 w15 w16se wp14">
+<w:footnotes xmlns:wpc="http://schemas.microsoft.com/office/word/2010/wordprocessingCanvas" xmlns:cx="http://schemas.microsoft.com/office/drawing/2014/chartex" xmlns:cx1="http://schemas.microsoft.com/office/drawing/2015/9/8/chartex" xmlns:cx2="http://schemas.microsoft.com/office/drawing/2015/10/21/chartex" xmlns:cx3="http://schemas.microsoft.com/office/drawing/2016/5/9/chartex" xmlns:cx4="http://schemas.microsoft.com/office/drawing/2016/5/10/chartex" xmlns:cx5="http://schemas.microsoft.com/office/drawing/2016/5/11/chartex" xmlns:cx6="http://schemas.microsoft.com/office/drawing/2016/5/12/chartex" xmlns:cx7="http://schemas.microsoft.com/office/drawing/2016/5/13/chartex" xmlns:cx8="http://schemas.microsoft.com/office/drawing/2016/5/14/chartex" xmlns:mc="http://schemas.openxmlformats.org/markup-compatibility/2006" xmlns:aink="http://schemas.microsoft.com/office/drawing/2016/ink" xmlns:am3d="http://schemas.microsoft.com/office/drawing/2017/model3d" xmlns:o="urn:schemas-microsoft-com:office:office" xmlns:r="http://schemas.openxmlformats.org/officeDocument/2006/relationships" xmlns:m="http://schemas.openxmlformats.org/officeDocument/2006/math" xmlns:v="urn:schemas-microsoft-com:vml" xmlns:wp14="http://schemas.microsoft.com/office/word/2010/wordprocessingDrawing" xmlns:wp="http://schemas.openxmlformats.org/drawingml/2006/wordprocessingDrawing" xmlns:w10="urn:schemas-microsoft-com:office:word" xmlns:w="http://schemas.openxmlformats.org/wordprocessingml/2006/main" xmlns:w14="http://schemas.microsoft.com/office/word/2010/wordml" xmlns:w15="http://schemas.microsoft.com/office/word/2012/wordml" xmlns:w16cid="http://schemas.microsoft.com/office/word/2016/wordml/cid" xmlns:w16se="http://schemas.microsoft.com/office/word/2015/wordml/symex" xmlns:wpg="http://schemas.microsoft.com/office/word/2010/wordprocessingGroup" xmlns:wpi="http://schemas.microsoft.com/office/word/2010/wordprocessingInk" xmlns:wne="http://schemas.microsoft.com/office/word/2006/wordml" xmlns:wps="http://schemas.microsoft.com/office/word/2010/wordprocessingShape" mc:Ignorable="w14 w15 w16se w16cid wp14">
   <w:footnote w:type="separator" w:id="-1">
     <w:p>
       <w:r>
@@ -7910,7 +6617,7 @@
 </file>
 
 <file path=word/numbering.xml><?xml version="1.0" encoding="utf-8"?>
-<w:numbering xmlns:wpc="http://schemas.microsoft.com/office/word/2010/wordprocessingCanvas" xmlns:cx="http://schemas.microsoft.com/office/drawing/2014/chartex" xmlns:cx1="http://schemas.microsoft.com/office/drawing/2015/9/8/chartex" xmlns:cx2="http://schemas.microsoft.com/office/drawing/2015/10/21/chartex" xmlns:cx3="http://schemas.microsoft.com/office/drawing/2016/5/9/chartex" xmlns:cx4="http://schemas.microsoft.com/office/drawing/2016/5/10/chartex" xmlns:cx5="http://schemas.microsoft.com/office/drawing/2016/5/11/chartex" xmlns:cx6="http://schemas.microsoft.com/office/drawing/2016/5/12/chartex" xmlns:cx7="http://schemas.microsoft.com/office/drawing/2016/5/13/chartex" xmlns:cx8="http://schemas.microsoft.com/office/drawing/2016/5/14/chartex" xmlns:mc="http://schemas.openxmlformats.org/markup-compatibility/2006" xmlns:aink="http://schemas.microsoft.com/office/drawing/2016/ink" xmlns:o="urn:schemas-microsoft-com:office:office" xmlns:r="http://schemas.openxmlformats.org/officeDocument/2006/relationships" xmlns:m="http://schemas.openxmlformats.org/officeDocument/2006/math" xmlns:v="urn:schemas-microsoft-com:vml" xmlns:wp14="http://schemas.microsoft.com/office/word/2010/wordprocessingDrawing" xmlns:wp="http://schemas.openxmlformats.org/drawingml/2006/wordprocessingDrawing" xmlns:w10="urn:schemas-microsoft-com:office:word" xmlns:w="http://schemas.openxmlformats.org/wordprocessingml/2006/main" xmlns:w14="http://schemas.microsoft.com/office/word/2010/wordml" xmlns:w15="http://schemas.microsoft.com/office/word/2012/wordml" xmlns:w16se="http://schemas.microsoft.com/office/word/2015/wordml/symex" xmlns:wpg="http://schemas.microsoft.com/office/word/2010/wordprocessingGroup" xmlns:wpi="http://schemas.microsoft.com/office/word/2010/wordprocessingInk" xmlns:wne="http://schemas.microsoft.com/office/word/2006/wordml" xmlns:wps="http://schemas.microsoft.com/office/word/2010/wordprocessingShape" mc:Ignorable="w14 w15 w16se wp14">
+<w:numbering xmlns:wpc="http://schemas.microsoft.com/office/word/2010/wordprocessingCanvas" xmlns:cx="http://schemas.microsoft.com/office/drawing/2014/chartex" xmlns:cx1="http://schemas.microsoft.com/office/drawing/2015/9/8/chartex" xmlns:cx2="http://schemas.microsoft.com/office/drawing/2015/10/21/chartex" xmlns:cx3="http://schemas.microsoft.com/office/drawing/2016/5/9/chartex" xmlns:cx4="http://schemas.microsoft.com/office/drawing/2016/5/10/chartex" xmlns:cx5="http://schemas.microsoft.com/office/drawing/2016/5/11/chartex" xmlns:cx6="http://schemas.microsoft.com/office/drawing/2016/5/12/chartex" xmlns:cx7="http://schemas.microsoft.com/office/drawing/2016/5/13/chartex" xmlns:cx8="http://schemas.microsoft.com/office/drawing/2016/5/14/chartex" xmlns:mc="http://schemas.openxmlformats.org/markup-compatibility/2006" xmlns:aink="http://schemas.microsoft.com/office/drawing/2016/ink" xmlns:am3d="http://schemas.microsoft.com/office/drawing/2017/model3d" xmlns:o="urn:schemas-microsoft-com:office:office" xmlns:r="http://schemas.openxmlformats.org/officeDocument/2006/relationships" xmlns:m="http://schemas.openxmlformats.org/officeDocument/2006/math" xmlns:v="urn:schemas-microsoft-com:vml" xmlns:wp14="http://schemas.microsoft.com/office/word/2010/wordprocessingDrawing" xmlns:wp="http://schemas.openxmlformats.org/drawingml/2006/wordprocessingDrawing" xmlns:w10="urn:schemas-microsoft-com:office:word" xmlns:w="http://schemas.openxmlformats.org/wordprocessingml/2006/main" xmlns:w14="http://schemas.microsoft.com/office/word/2010/wordml" xmlns:w15="http://schemas.microsoft.com/office/word/2012/wordml" xmlns:w16cid="http://schemas.microsoft.com/office/word/2016/wordml/cid" xmlns:w16se="http://schemas.microsoft.com/office/word/2015/wordml/symex" xmlns:wpg="http://schemas.microsoft.com/office/word/2010/wordprocessingGroup" xmlns:wpi="http://schemas.microsoft.com/office/word/2010/wordprocessingInk" xmlns:wne="http://schemas.microsoft.com/office/word/2006/wordml" xmlns:wps="http://schemas.microsoft.com/office/word/2010/wordprocessingShape" mc:Ignorable="w14 w15 w16se w16cid wp14">
   <w:abstractNum w:abstractNumId="0" w15:restartNumberingAfterBreak="0">
     <w:nsid w:val="FFFFFF7C"/>
     <w:multiLevelType w:val="singleLevel"/>
@@ -9766,7 +8473,7 @@
 </file>
 
 <file path=word/styles.xml><?xml version="1.0" encoding="utf-8"?>
-<w:styles xmlns:mc="http://schemas.openxmlformats.org/markup-compatibility/2006" xmlns:r="http://schemas.openxmlformats.org/officeDocument/2006/relationships" xmlns:w="http://schemas.openxmlformats.org/wordprocessingml/2006/main" xmlns:w14="http://schemas.microsoft.com/office/word/2010/wordml" xmlns:w15="http://schemas.microsoft.com/office/word/2012/wordml" xmlns:w16se="http://schemas.microsoft.com/office/word/2015/wordml/symex" mc:Ignorable="w14 w15 w16se">
+<w:styles xmlns:mc="http://schemas.openxmlformats.org/markup-compatibility/2006" xmlns:r="http://schemas.openxmlformats.org/officeDocument/2006/relationships" xmlns:w="http://schemas.openxmlformats.org/wordprocessingml/2006/main" xmlns:w14="http://schemas.microsoft.com/office/word/2010/wordml" xmlns:w15="http://schemas.microsoft.com/office/word/2012/wordml" xmlns:w16cid="http://schemas.microsoft.com/office/word/2016/wordml/cid" xmlns:w16se="http://schemas.microsoft.com/office/word/2015/wordml/symex" mc:Ignorable="w14 w15 w16se w16cid">
   <w:docDefaults>
     <w:rPrDefault>
       <w:rPr>
@@ -9776,7 +8483,7 @@
     </w:rPrDefault>
     <w:pPrDefault/>
   </w:docDefaults>
-  <w:latentStyles w:defLockedState="0" w:defUIPriority="0" w:defSemiHidden="0" w:defUnhideWhenUsed="0" w:defQFormat="0" w:count="374">
+  <w:latentStyles w:defLockedState="0" w:defUIPriority="0" w:defSemiHidden="0" w:defUnhideWhenUsed="0" w:defQFormat="0" w:count="375">
     <w:lsdException w:name="Normal" w:qFormat="1"/>
     <w:lsdException w:name="heading 1" w:qFormat="1"/>
     <w:lsdException w:name="heading 2" w:qFormat="1"/>
@@ -9876,7 +8583,6 @@
     <w:lsdException w:name="HTML Sample" w:semiHidden="1" w:unhideWhenUsed="1"/>
     <w:lsdException w:name="HTML Typewriter" w:semiHidden="1" w:unhideWhenUsed="1"/>
     <w:lsdException w:name="HTML Variable" w:semiHidden="1" w:unhideWhenUsed="1"/>
-    <w:lsdException w:name="Normal Table" w:semiHidden="1" w:unhideWhenUsed="1"/>
     <w:lsdException w:name="annotation subject" w:semiHidden="1" w:unhideWhenUsed="1"/>
     <w:lsdException w:name="No List" w:semiHidden="1" w:unhideWhenUsed="1"/>
     <w:lsdException w:name="Outline List 1" w:semiHidden="1" w:unhideWhenUsed="1"/>
@@ -9923,8 +8629,7 @@
     <w:lsdException w:name="Table Subtle 2" w:semiHidden="1" w:unhideWhenUsed="1"/>
     <w:lsdException w:name="Table Web 1" w:semiHidden="1" w:unhideWhenUsed="1"/>
     <w:lsdException w:name="Table Web 2" w:semiHidden="1" w:unhideWhenUsed="1"/>
-    <w:lsdException w:name="Table Web 3" w:semiHidden="1" w:unhideWhenUsed="1"/>
-    <w:lsdException w:name="Table Theme" w:semiHidden="1" w:unhideWhenUsed="1"/>
+    <w:lsdException w:name="Balloon Text" w:semiHidden="1" w:unhideWhenUsed="1"/>
     <w:lsdException w:name="Placeholder Text" w:semiHidden="1" w:uiPriority="99"/>
     <w:lsdException w:name="No Spacing" w:uiPriority="1" w:qFormat="1"/>
     <w:lsdException w:name="Light Shading" w:uiPriority="60"/>
@@ -10143,6 +8848,7 @@
     <w:lsdException w:name="Mention" w:semiHidden="1" w:uiPriority="99" w:unhideWhenUsed="1"/>
     <w:lsdException w:name="Smart Hyperlink" w:semiHidden="1" w:uiPriority="99" w:unhideWhenUsed="1"/>
     <w:lsdException w:name="Hashtag" w:semiHidden="1" w:uiPriority="99" w:unhideWhenUsed="1"/>
+    <w:lsdException w:name="Unresolved Mention" w:semiHidden="1" w:uiPriority="99" w:unhideWhenUsed="1"/>
   </w:latentStyles>
   <w:style w:type="paragraph" w:default="1" w:styleId="Standard">
     <w:name w:val="Normal"/>
@@ -10723,7 +9429,7 @@
 </file>
 
 <file path=customXml/itemProps2.xml><?xml version="1.0" encoding="utf-8"?>
-<ds:datastoreItem xmlns:ds="http://schemas.openxmlformats.org/officeDocument/2006/customXml" ds:itemID="{858A457A-B41B-4FAE-B290-239B7EDB1172}">
+<ds:datastoreItem xmlns:ds="http://schemas.openxmlformats.org/officeDocument/2006/customXml" ds:itemID="{AD9BB291-6C1C-47E7-A7F8-11F814672902}">
   <ds:schemaRefs>
     <ds:schemaRef ds:uri="http://schemas.openxmlformats.org/officeDocument/2006/bibliography"/>
   </ds:schemaRefs>

</xml_diff>